<commit_message>
Updated documentation for dirty list leases
</commit_message>
<xml_diff>
--- a/wxsutils/WXSUtils Programming.docx
+++ b/wxsutils/WXSUtils Programming.docx
@@ -48,7 +48,7 @@
         <w:rPr>
           <w:noProof/>
         </w:rPr>
-        <w:instrText xml:space="preserve"> PAGEREF _Toc166219974 \h </w:instrText>
+        <w:instrText xml:space="preserve"> PAGEREF _Toc167524604 \h </w:instrText>
       </w:r>
       <w:r>
         <w:rPr>
@@ -110,7 +110,7 @@
         <w:rPr>
           <w:noProof/>
         </w:rPr>
-        <w:instrText xml:space="preserve"> PAGEREF _Toc166219975 \h </w:instrText>
+        <w:instrText xml:space="preserve"> PAGEREF _Toc167524605 \h </w:instrText>
       </w:r>
       <w:r>
         <w:rPr>
@@ -173,7 +173,7 @@
         <w:rPr>
           <w:noProof/>
         </w:rPr>
-        <w:instrText xml:space="preserve"> PAGEREF _Toc166219976 \h </w:instrText>
+        <w:instrText xml:space="preserve"> PAGEREF _Toc167524606 \h </w:instrText>
       </w:r>
       <w:r>
         <w:rPr>
@@ -235,7 +235,7 @@
         <w:rPr>
           <w:noProof/>
         </w:rPr>
-        <w:instrText xml:space="preserve"> PAGEREF _Toc166219977 \h </w:instrText>
+        <w:instrText xml:space="preserve"> PAGEREF _Toc167524607 \h </w:instrText>
       </w:r>
       <w:r>
         <w:rPr>
@@ -297,7 +297,7 @@
         <w:rPr>
           <w:noProof/>
         </w:rPr>
-        <w:instrText xml:space="preserve"> PAGEREF _Toc166219978 \h </w:instrText>
+        <w:instrText xml:space="preserve"> PAGEREF _Toc167524608 \h </w:instrText>
       </w:r>
       <w:r>
         <w:rPr>
@@ -359,7 +359,7 @@
         <w:rPr>
           <w:noProof/>
         </w:rPr>
-        <w:instrText xml:space="preserve"> PAGEREF _Toc166219979 \h </w:instrText>
+        <w:instrText xml:space="preserve"> PAGEREF _Toc167524609 \h </w:instrText>
       </w:r>
       <w:r>
         <w:rPr>
@@ -421,7 +421,7 @@
         <w:rPr>
           <w:noProof/>
         </w:rPr>
-        <w:instrText xml:space="preserve"> PAGEREF _Toc166219980 \h </w:instrText>
+        <w:instrText xml:space="preserve"> PAGEREF _Toc167524610 \h </w:instrText>
       </w:r>
       <w:r>
         <w:rPr>
@@ -483,7 +483,7 @@
         <w:rPr>
           <w:noProof/>
         </w:rPr>
-        <w:instrText xml:space="preserve"> PAGEREF _Toc166219981 \h </w:instrText>
+        <w:instrText xml:space="preserve"> PAGEREF _Toc167524611 \h </w:instrText>
       </w:r>
       <w:r>
         <w:rPr>
@@ -545,7 +545,7 @@
         <w:rPr>
           <w:noProof/>
         </w:rPr>
-        <w:instrText xml:space="preserve"> PAGEREF _Toc166219982 \h </w:instrText>
+        <w:instrText xml:space="preserve"> PAGEREF _Toc167524612 \h </w:instrText>
       </w:r>
       <w:r>
         <w:rPr>
@@ -608,7 +608,7 @@
         <w:rPr>
           <w:noProof/>
         </w:rPr>
-        <w:instrText xml:space="preserve"> PAGEREF _Toc166219983 \h </w:instrText>
+        <w:instrText xml:space="preserve"> PAGEREF _Toc167524613 \h </w:instrText>
       </w:r>
       <w:r>
         <w:rPr>
@@ -670,7 +670,7 @@
         <w:rPr>
           <w:noProof/>
         </w:rPr>
-        <w:instrText xml:space="preserve"> PAGEREF _Toc166219984 \h </w:instrText>
+        <w:instrText xml:space="preserve"> PAGEREF _Toc167524614 \h </w:instrText>
       </w:r>
       <w:r>
         <w:rPr>
@@ -732,7 +732,7 @@
         <w:rPr>
           <w:noProof/>
         </w:rPr>
-        <w:instrText xml:space="preserve"> PAGEREF _Toc166219985 \h </w:instrText>
+        <w:instrText xml:space="preserve"> PAGEREF _Toc167524615 \h </w:instrText>
       </w:r>
       <w:r>
         <w:rPr>
@@ -795,7 +795,7 @@
         <w:rPr>
           <w:noProof/>
         </w:rPr>
-        <w:instrText xml:space="preserve"> PAGEREF _Toc166219986 \h </w:instrText>
+        <w:instrText xml:space="preserve"> PAGEREF _Toc167524616 \h </w:instrText>
       </w:r>
       <w:r>
         <w:rPr>
@@ -857,7 +857,7 @@
         <w:rPr>
           <w:noProof/>
         </w:rPr>
-        <w:instrText xml:space="preserve"> PAGEREF _Toc166219987 \h </w:instrText>
+        <w:instrText xml:space="preserve"> PAGEREF _Toc167524617 \h </w:instrText>
       </w:r>
       <w:r>
         <w:rPr>
@@ -919,7 +919,7 @@
         <w:rPr>
           <w:noProof/>
         </w:rPr>
-        <w:instrText xml:space="preserve"> PAGEREF _Toc166219988 \h </w:instrText>
+        <w:instrText xml:space="preserve"> PAGEREF _Toc167524618 \h </w:instrText>
       </w:r>
       <w:r>
         <w:rPr>
@@ -981,7 +981,7 @@
         <w:rPr>
           <w:noProof/>
         </w:rPr>
-        <w:instrText xml:space="preserve"> PAGEREF _Toc166219989 \h </w:instrText>
+        <w:instrText xml:space="preserve"> PAGEREF _Toc167524619 \h </w:instrText>
       </w:r>
       <w:r>
         <w:rPr>
@@ -1044,7 +1044,7 @@
         <w:rPr>
           <w:noProof/>
         </w:rPr>
-        <w:instrText xml:space="preserve"> PAGEREF _Toc166219990 \h </w:instrText>
+        <w:instrText xml:space="preserve"> PAGEREF _Toc167524620 \h </w:instrText>
       </w:r>
       <w:r>
         <w:rPr>
@@ -1106,7 +1106,7 @@
         <w:rPr>
           <w:noProof/>
         </w:rPr>
-        <w:instrText xml:space="preserve"> PAGEREF _Toc166219991 \h </w:instrText>
+        <w:instrText xml:space="preserve"> PAGEREF _Toc167524621 \h </w:instrText>
       </w:r>
       <w:r>
         <w:rPr>
@@ -1168,7 +1168,7 @@
         <w:rPr>
           <w:noProof/>
         </w:rPr>
-        <w:instrText xml:space="preserve"> PAGEREF _Toc166219992 \h </w:instrText>
+        <w:instrText xml:space="preserve"> PAGEREF _Toc167524622 \h </w:instrText>
       </w:r>
       <w:r>
         <w:rPr>
@@ -1230,7 +1230,7 @@
         <w:rPr>
           <w:noProof/>
         </w:rPr>
-        <w:instrText xml:space="preserve"> PAGEREF _Toc166219993 \h </w:instrText>
+        <w:instrText xml:space="preserve"> PAGEREF _Toc167524623 \h </w:instrText>
       </w:r>
       <w:r>
         <w:rPr>
@@ -1292,7 +1292,7 @@
         <w:rPr>
           <w:noProof/>
         </w:rPr>
-        <w:instrText xml:space="preserve"> PAGEREF _Toc166219994 \h </w:instrText>
+        <w:instrText xml:space="preserve"> PAGEREF _Toc167524624 \h </w:instrText>
       </w:r>
       <w:r>
         <w:rPr>
@@ -1355,7 +1355,7 @@
         <w:rPr>
           <w:noProof/>
         </w:rPr>
-        <w:instrText xml:space="preserve"> PAGEREF _Toc166219995 \h </w:instrText>
+        <w:instrText xml:space="preserve"> PAGEREF _Toc167524625 \h </w:instrText>
       </w:r>
       <w:r>
         <w:rPr>
@@ -1417,7 +1417,7 @@
         <w:rPr>
           <w:noProof/>
         </w:rPr>
-        <w:instrText xml:space="preserve"> PAGEREF _Toc166219996 \h </w:instrText>
+        <w:instrText xml:space="preserve"> PAGEREF _Toc167524626 \h </w:instrText>
       </w:r>
       <w:r>
         <w:rPr>
@@ -1479,7 +1479,7 @@
         <w:rPr>
           <w:noProof/>
         </w:rPr>
-        <w:instrText xml:space="preserve"> PAGEREF _Toc166219997 \h </w:instrText>
+        <w:instrText xml:space="preserve"> PAGEREF _Toc167524627 \h </w:instrText>
       </w:r>
       <w:r>
         <w:rPr>
@@ -1541,7 +1541,7 @@
         <w:rPr>
           <w:noProof/>
         </w:rPr>
-        <w:instrText xml:space="preserve"> PAGEREF _Toc166219998 \h </w:instrText>
+        <w:instrText xml:space="preserve"> PAGEREF _Toc167524628 \h </w:instrText>
       </w:r>
       <w:r>
         <w:rPr>
@@ -1603,7 +1603,7 @@
         <w:rPr>
           <w:noProof/>
         </w:rPr>
-        <w:instrText xml:space="preserve"> PAGEREF _Toc166219999 \h </w:instrText>
+        <w:instrText xml:space="preserve"> PAGEREF _Toc167524629 \h </w:instrText>
       </w:r>
       <w:r>
         <w:rPr>
@@ -1665,7 +1665,7 @@
         <w:rPr>
           <w:noProof/>
         </w:rPr>
-        <w:instrText xml:space="preserve"> PAGEREF _Toc166220000 \h </w:instrText>
+        <w:instrText xml:space="preserve"> PAGEREF _Toc167524630 \h </w:instrText>
       </w:r>
       <w:r>
         <w:rPr>
@@ -1727,7 +1727,7 @@
         <w:rPr>
           <w:noProof/>
         </w:rPr>
-        <w:instrText xml:space="preserve"> PAGEREF _Toc166220001 \h </w:instrText>
+        <w:instrText xml:space="preserve"> PAGEREF _Toc167524631 \h </w:instrText>
       </w:r>
       <w:r>
         <w:rPr>
@@ -1789,7 +1789,7 @@
         <w:rPr>
           <w:noProof/>
         </w:rPr>
-        <w:instrText xml:space="preserve"> PAGEREF _Toc166220002 \h </w:instrText>
+        <w:instrText xml:space="preserve"> PAGEREF _Toc167524632 \h </w:instrText>
       </w:r>
       <w:r>
         <w:rPr>
@@ -1852,7 +1852,7 @@
         <w:rPr>
           <w:noProof/>
         </w:rPr>
-        <w:instrText xml:space="preserve"> PAGEREF _Toc166220003 \h </w:instrText>
+        <w:instrText xml:space="preserve"> PAGEREF _Toc167524633 \h </w:instrText>
       </w:r>
       <w:r>
         <w:rPr>
@@ -1914,7 +1914,7 @@
         <w:rPr>
           <w:noProof/>
         </w:rPr>
-        <w:instrText xml:space="preserve"> PAGEREF _Toc166220004 \h </w:instrText>
+        <w:instrText xml:space="preserve"> PAGEREF _Toc167524634 \h </w:instrText>
       </w:r>
       <w:r>
         <w:rPr>
@@ -1954,6 +1954,7 @@
           <w:lang w:eastAsia="ja-JP"/>
         </w:rPr>
       </w:pPr>
+      <w:bookmarkStart w:id="0" w:name="_GoBack"/>
       <w:r>
         <w:rPr>
           <w:noProof/>
@@ -1976,7 +1977,7 @@
         <w:rPr>
           <w:noProof/>
         </w:rPr>
-        <w:instrText xml:space="preserve"> PAGEREF _Toc166220005 \h </w:instrText>
+        <w:instrText xml:space="preserve"> PAGEREF _Toc167524635 \h </w:instrText>
       </w:r>
       <w:r>
         <w:rPr>
@@ -2002,6 +2003,7 @@
         <w:fldChar w:fldCharType="end"/>
       </w:r>
     </w:p>
+    <w:bookmarkEnd w:id="0"/>
     <w:p>
       <w:pPr>
         <w:pStyle w:val="TOC3"/>
@@ -2038,7 +2040,7 @@
         <w:rPr>
           <w:noProof/>
         </w:rPr>
-        <w:instrText xml:space="preserve"> PAGEREF _Toc166220006 \h </w:instrText>
+        <w:instrText xml:space="preserve"> PAGEREF _Toc167524636 \h </w:instrText>
       </w:r>
       <w:r>
         <w:rPr>
@@ -2100,7 +2102,7 @@
         <w:rPr>
           <w:noProof/>
         </w:rPr>
-        <w:instrText xml:space="preserve"> PAGEREF _Toc166220007 \h </w:instrText>
+        <w:instrText xml:space="preserve"> PAGEREF _Toc167524637 \h </w:instrText>
       </w:r>
       <w:r>
         <w:rPr>
@@ -2163,7 +2165,7 @@
         <w:rPr>
           <w:noProof/>
         </w:rPr>
-        <w:instrText xml:space="preserve"> PAGEREF _Toc166220008 \h </w:instrText>
+        <w:instrText xml:space="preserve"> PAGEREF _Toc167524638 \h </w:instrText>
       </w:r>
       <w:r>
         <w:rPr>
@@ -2225,7 +2227,7 @@
         <w:rPr>
           <w:noProof/>
         </w:rPr>
-        <w:instrText xml:space="preserve"> PAGEREF _Toc166220009 \h </w:instrText>
+        <w:instrText xml:space="preserve"> PAGEREF _Toc167524639 \h </w:instrText>
       </w:r>
       <w:r>
         <w:rPr>
@@ -2287,7 +2289,7 @@
         <w:rPr>
           <w:noProof/>
         </w:rPr>
-        <w:instrText xml:space="preserve"> PAGEREF _Toc166220010 \h </w:instrText>
+        <w:instrText xml:space="preserve"> PAGEREF _Toc167524640 \h </w:instrText>
       </w:r>
       <w:r>
         <w:rPr>
@@ -2349,7 +2351,7 @@
         <w:rPr>
           <w:noProof/>
         </w:rPr>
-        <w:instrText xml:space="preserve"> PAGEREF _Toc166220011 \h </w:instrText>
+        <w:instrText xml:space="preserve"> PAGEREF _Toc167524641 \h </w:instrText>
       </w:r>
       <w:r>
         <w:rPr>
@@ -2411,7 +2413,7 @@
         <w:rPr>
           <w:noProof/>
         </w:rPr>
-        <w:instrText xml:space="preserve"> PAGEREF _Toc166220012 \h </w:instrText>
+        <w:instrText xml:space="preserve"> PAGEREF _Toc167524642 \h </w:instrText>
       </w:r>
       <w:r>
         <w:rPr>
@@ -2455,6 +2457,68 @@
         <w:rPr>
           <w:noProof/>
         </w:rPr>
+        <w:t>Dirty List locking (V2.3+)</w:t>
+      </w:r>
+      <w:r>
+        <w:rPr>
+          <w:noProof/>
+        </w:rPr>
+        <w:tab/>
+      </w:r>
+      <w:r>
+        <w:rPr>
+          <w:noProof/>
+        </w:rPr>
+        <w:fldChar w:fldCharType="begin"/>
+      </w:r>
+      <w:r>
+        <w:rPr>
+          <w:noProof/>
+        </w:rPr>
+        <w:instrText xml:space="preserve"> PAGEREF _Toc167524643 \h </w:instrText>
+      </w:r>
+      <w:r>
+        <w:rPr>
+          <w:noProof/>
+        </w:rPr>
+      </w:r>
+      <w:r>
+        <w:rPr>
+          <w:noProof/>
+        </w:rPr>
+        <w:fldChar w:fldCharType="separate"/>
+      </w:r>
+      <w:r>
+        <w:rPr>
+          <w:noProof/>
+        </w:rPr>
+        <w:t>27</w:t>
+      </w:r>
+      <w:r>
+        <w:rPr>
+          <w:noProof/>
+        </w:rPr>
+        <w:fldChar w:fldCharType="end"/>
+      </w:r>
+    </w:p>
+    <w:p>
+      <w:pPr>
+        <w:pStyle w:val="TOC2"/>
+        <w:tabs>
+          <w:tab w:val="right" w:leader="dot" w:pos="8630"/>
+        </w:tabs>
+        <w:rPr>
+          <w:smallCaps w:val="0"/>
+          <w:noProof/>
+          <w:sz w:val="24"/>
+          <w:szCs w:val="24"/>
+          <w:lang w:eastAsia="ja-JP"/>
+        </w:rPr>
+      </w:pPr>
+      <w:r>
+        <w:rPr>
+          <w:noProof/>
+        </w:rPr>
         <w:t>Multiple dirty keys for advanced applications</w:t>
       </w:r>
       <w:r>
@@ -2473,7 +2537,7 @@
         <w:rPr>
           <w:noProof/>
         </w:rPr>
-        <w:instrText xml:space="preserve"> PAGEREF _Toc166220013 \h </w:instrText>
+        <w:instrText xml:space="preserve"> PAGEREF _Toc167524644 \h </w:instrText>
       </w:r>
       <w:r>
         <w:rPr>
@@ -2490,7 +2554,7 @@
         <w:rPr>
           <w:noProof/>
         </w:rPr>
-        <w:t>27</w:t>
+        <w:t>28</w:t>
       </w:r>
       <w:r>
         <w:rPr>
@@ -2536,7 +2600,7 @@
         <w:rPr>
           <w:noProof/>
         </w:rPr>
-        <w:instrText xml:space="preserve"> PAGEREF _Toc166220014 \h </w:instrText>
+        <w:instrText xml:space="preserve"> PAGEREF _Toc167524645 \h </w:instrText>
       </w:r>
       <w:r>
         <w:rPr>
@@ -2598,7 +2662,7 @@
         <w:rPr>
           <w:noProof/>
         </w:rPr>
-        <w:instrText xml:space="preserve"> PAGEREF _Toc166220015 \h </w:instrText>
+        <w:instrText xml:space="preserve"> PAGEREF _Toc167524646 \h </w:instrText>
       </w:r>
       <w:r>
         <w:rPr>
@@ -2660,7 +2724,7 @@
         <w:rPr>
           <w:noProof/>
         </w:rPr>
-        <w:instrText xml:space="preserve"> PAGEREF _Toc166220016 \h </w:instrText>
+        <w:instrText xml:space="preserve"> PAGEREF _Toc167524647 \h </w:instrText>
       </w:r>
       <w:r>
         <w:rPr>
@@ -2722,7 +2786,7 @@
         <w:rPr>
           <w:noProof/>
         </w:rPr>
-        <w:instrText xml:space="preserve"> PAGEREF _Toc166220017 \h </w:instrText>
+        <w:instrText xml:space="preserve"> PAGEREF _Toc167524648 \h </w:instrText>
       </w:r>
       <w:r>
         <w:rPr>
@@ -2784,7 +2848,7 @@
         <w:rPr>
           <w:noProof/>
         </w:rPr>
-        <w:instrText xml:space="preserve"> PAGEREF _Toc166220018 \h </w:instrText>
+        <w:instrText xml:space="preserve"> PAGEREF _Toc167524649 \h </w:instrText>
       </w:r>
       <w:r>
         <w:rPr>
@@ -2830,11 +2894,11 @@
       <w:pPr>
         <w:pStyle w:val="Heading1"/>
       </w:pPr>
-      <w:bookmarkStart w:id="0" w:name="_Toc166219974"/>
+      <w:bookmarkStart w:id="1" w:name="_Toc167524604"/>
       <w:r>
         <w:t>Introduction</w:t>
       </w:r>
-      <w:bookmarkEnd w:id="0"/>
+      <w:bookmarkEnd w:id="1"/>
     </w:p>
     <w:p>
       <w:r>
@@ -3019,11 +3083,11 @@
       <w:pPr>
         <w:pStyle w:val="Heading2"/>
       </w:pPr>
-      <w:bookmarkStart w:id="1" w:name="_Toc166219975"/>
+      <w:bookmarkStart w:id="2" w:name="_Toc167524605"/>
       <w:r>
         <w:t>Installing WXSUtils</w:t>
       </w:r>
-      <w:bookmarkEnd w:id="1"/>
+      <w:bookmarkEnd w:id="2"/>
     </w:p>
     <w:p>
       <w:r>
@@ -3034,11 +3098,11 @@
       <w:pPr>
         <w:pStyle w:val="Heading1"/>
       </w:pPr>
-      <w:bookmarkStart w:id="2" w:name="_Toc166219976"/>
+      <w:bookmarkStart w:id="3" w:name="_Toc167524606"/>
       <w:r>
         <w:t>Introduction to programming WXSUtils</w:t>
       </w:r>
-      <w:bookmarkEnd w:id="2"/>
+      <w:bookmarkEnd w:id="3"/>
     </w:p>
     <w:p>
       <w:r>
@@ -3052,11 +3116,11 @@
       <w:pPr>
         <w:pStyle w:val="Heading2"/>
       </w:pPr>
-      <w:bookmarkStart w:id="3" w:name="_Toc166219977"/>
+      <w:bookmarkStart w:id="4" w:name="_Toc167524607"/>
       <w:r>
         <w:t>Connecting to a grid</w:t>
       </w:r>
-      <w:bookmarkEnd w:id="3"/>
+      <w:bookmarkEnd w:id="4"/>
     </w:p>
     <w:p>
       <w:r>
@@ -3067,11 +3131,11 @@
       <w:pPr>
         <w:pStyle w:val="Heading3"/>
       </w:pPr>
-      <w:bookmarkStart w:id="4" w:name="_Toc166219978"/>
+      <w:bookmarkStart w:id="5" w:name="_Toc167524608"/>
       <w:r>
         <w:t>Parameter based connection</w:t>
       </w:r>
-      <w:bookmarkEnd w:id="4"/>
+      <w:bookmarkEnd w:id="5"/>
     </w:p>
     <w:p>
       <w:r>
@@ -3127,11 +3191,11 @@
       <w:pPr>
         <w:pStyle w:val="Heading2"/>
       </w:pPr>
-      <w:bookmarkStart w:id="5" w:name="_Toc166219979"/>
+      <w:bookmarkStart w:id="6" w:name="_Toc167524609"/>
       <w:r>
         <w:t>Wrapping an existing client ObjectGrid instance</w:t>
       </w:r>
-      <w:bookmarkEnd w:id="5"/>
+      <w:bookmarkEnd w:id="6"/>
     </w:p>
     <w:p>
       <w:r>
@@ -3150,11 +3214,11 @@
       <w:pPr>
         <w:pStyle w:val="Heading2"/>
       </w:pPr>
-      <w:bookmarkStart w:id="6" w:name="_Toc166219980"/>
+      <w:bookmarkStart w:id="7" w:name="_Toc167524610"/>
       <w:r>
         <w:t>Start a development mode test grid instance</w:t>
       </w:r>
-      <w:bookmarkEnd w:id="6"/>
+      <w:bookmarkEnd w:id="7"/>
     </w:p>
     <w:p>
       <w:r>
@@ -3235,11 +3299,11 @@
       <w:pPr>
         <w:pStyle w:val="Heading2"/>
       </w:pPr>
-      <w:bookmarkStart w:id="7" w:name="_Toc166219981"/>
+      <w:bookmarkStart w:id="8" w:name="_Toc167524611"/>
       <w:r>
         <w:t>Configuration based connection</w:t>
       </w:r>
-      <w:bookmarkEnd w:id="7"/>
+      <w:bookmarkEnd w:id="8"/>
     </w:p>
     <w:p>
       <w:r>
@@ -3252,12 +3316,7 @@
         <w:t xml:space="preserve"> don’t like having hard coded catalog endpoints or xml file paths in the application and many resort to command line arguments or custom property file implementations to avoid this. WXSUtils provides a simple property file to handle this on behalf of the application. The property file is named ‘wxsutils.properties’. It should be in the root of your class path or in a folder specified on the application classpath.</w:t>
       </w:r>
       <w:r>
-        <w:t xml:space="preserve"> The configuration file is used to specify the f</w:t>
-      </w:r>
-      <w:bookmarkStart w:id="8" w:name="_GoBack"/>
-      <w:bookmarkEnd w:id="8"/>
-      <w:r>
-        <w:t>ollowing properties:</w:t>
+        <w:t xml:space="preserve"> The configuration file is used to specify the following properties:</w:t>
       </w:r>
     </w:p>
     <w:p>
@@ -3556,7 +3615,7 @@
       <w:pPr>
         <w:pStyle w:val="Heading2"/>
       </w:pPr>
-      <w:bookmarkStart w:id="9" w:name="_Toc166219982"/>
+      <w:bookmarkStart w:id="9" w:name="_Toc167524612"/>
       <w:r>
         <w:t>Using WXSUtils in Web or EJB Modules</w:t>
       </w:r>
@@ -3589,7 +3648,7 @@
       <w:pPr>
         <w:pStyle w:val="Heading1"/>
       </w:pPr>
-      <w:bookmarkStart w:id="10" w:name="_Toc166219983"/>
+      <w:bookmarkStart w:id="10" w:name="_Toc167524613"/>
       <w:r>
         <w:t>Working with Maps</w:t>
       </w:r>
@@ -3743,7 +3802,7 @@
       <w:pPr>
         <w:pStyle w:val="Heading2"/>
       </w:pPr>
-      <w:bookmarkStart w:id="11" w:name="_Toc166219984"/>
+      <w:bookmarkStart w:id="11" w:name="_Toc167524614"/>
       <w:r>
         <w:t>Bulk operations</w:t>
       </w:r>
@@ -3910,7 +3969,7 @@
       <w:pPr>
         <w:pStyle w:val="Heading2"/>
       </w:pPr>
-      <w:bookmarkStart w:id="12" w:name="_Toc166219985"/>
+      <w:bookmarkStart w:id="12" w:name="_Toc167524615"/>
       <w:r>
         <w:t>Conditional Put operations</w:t>
       </w:r>
@@ -4042,7 +4101,7 @@
       <w:pPr>
         <w:pStyle w:val="Heading1"/>
       </w:pPr>
-      <w:bookmarkStart w:id="13" w:name="_Toc166219986"/>
+      <w:bookmarkStart w:id="13" w:name="_Toc167524616"/>
       <w:r>
         <w:t>Working with Filters</w:t>
       </w:r>
@@ -4096,7 +4155,7 @@
       <w:pPr>
         <w:pStyle w:val="Heading2"/>
       </w:pPr>
-      <w:bookmarkStart w:id="14" w:name="_Toc166219987"/>
+      <w:bookmarkStart w:id="14" w:name="_Toc167524617"/>
       <w:r>
         <w:t>Filter architecture and approach</w:t>
       </w:r>
@@ -4126,7 +4185,7 @@
       <w:pPr>
         <w:pStyle w:val="Heading2"/>
       </w:pPr>
-      <w:bookmarkStart w:id="15" w:name="_Toc166219988"/>
+      <w:bookmarkStart w:id="15" w:name="_Toc167524618"/>
       <w:r>
         <w:t>ValuePath implementations, extracting attributes from objects</w:t>
       </w:r>
@@ -4357,7 +4416,7 @@
       <w:pPr>
         <w:pStyle w:val="Heading2"/>
       </w:pPr>
-      <w:bookmarkStart w:id="16" w:name="_Toc166219989"/>
+      <w:bookmarkStart w:id="16" w:name="_Toc167524619"/>
       <w:r>
         <w:t>WXSMap and Filters</w:t>
       </w:r>
@@ -4717,7 +4776,7 @@
       <w:pPr>
         <w:pStyle w:val="Heading1"/>
       </w:pPr>
-      <w:bookmarkStart w:id="17" w:name="_Toc166219990"/>
+      <w:bookmarkStart w:id="17" w:name="_Toc167524620"/>
       <w:r>
         <w:t>Working with Lists</w:t>
       </w:r>
@@ -4737,7 +4796,7 @@
       <w:pPr>
         <w:pStyle w:val="Heading2"/>
       </w:pPr>
-      <w:bookmarkStart w:id="18" w:name="_Toc166219991"/>
+      <w:bookmarkStart w:id="18" w:name="_Toc167524621"/>
       <w:r>
         <w:t>Configuring Lists in the xml files</w:t>
       </w:r>
@@ -5186,22 +5245,7 @@
           <w:iCs/>
           <w:color w:val="2A00FF"/>
         </w:rPr>
-        <w:t>"LEVICT.*"</w:t>
-      </w:r>
-      <w:r>
-        <w:t xml:space="preserve"> </w:t>
-      </w:r>
-      <w:r>
-        <w:rPr>
-          <w:color w:val="7F007F"/>
-        </w:rPr>
-        <w:t>template</w:t>
-      </w:r>
-      <w:r>
-        <w:rPr>
-          <w:color w:val="000000"/>
-        </w:rPr>
-        <w:t>=</w:t>
+        <w:t>"L</w:t>
       </w:r>
       <w:r>
         <w:rPr>
@@ -5209,22 +5253,7 @@
           <w:iCs/>
           <w:color w:val="2A00FF"/>
         </w:rPr>
-        <w:t>"true"</w:t>
-      </w:r>
-      <w:r>
-        <w:t xml:space="preserve"> </w:t>
-      </w:r>
-      <w:r>
-        <w:rPr>
-          <w:color w:val="7F007F"/>
-        </w:rPr>
-        <w:t>lockStrategy</w:t>
-      </w:r>
-      <w:r>
-        <w:rPr>
-          <w:color w:val="000000"/>
-        </w:rPr>
-        <w:t>=</w:t>
+        <w:t>CK</w:t>
       </w:r>
       <w:r>
         <w:rPr>
@@ -5232,16 +5261,16 @@
           <w:iCs/>
           <w:color w:val="2A00FF"/>
         </w:rPr>
-        <w:t>"PESSIMISTIC"</w:t>
-      </w:r>
-      <w:r>
-        <w:t xml:space="preserve">  </w:t>
+        <w:t>DIRTY.*"</w:t>
+      </w:r>
+      <w:r>
+        <w:t xml:space="preserve"> </w:t>
       </w:r>
       <w:r>
         <w:rPr>
           <w:color w:val="7F007F"/>
         </w:rPr>
-        <w:t>copyMode</w:t>
+        <w:t>template</w:t>
       </w:r>
       <w:r>
         <w:rPr>
@@ -5255,7 +5284,7 @@
           <w:iCs/>
           <w:color w:val="2A00FF"/>
         </w:rPr>
-        <w:t>"COPY_TO_BYTES"</w:t>
+        <w:t>"true"</w:t>
       </w:r>
       <w:r>
         <w:t xml:space="preserve"> </w:t>
@@ -5264,7 +5293,7 @@
         <w:rPr>
           <w:color w:val="7F007F"/>
         </w:rPr>
-        <w:t>lockTimeout</w:t>
+        <w:t>lockStrategy</w:t>
       </w:r>
       <w:r>
         <w:rPr>
@@ -5278,1258 +5307,16 @@
           <w:iCs/>
           <w:color w:val="2A00FF"/>
         </w:rPr>
-        <w:t>"20"</w:t>
-      </w:r>
-      <w:r>
-        <w:t>/&gt;</w:t>
-      </w:r>
-    </w:p>
-    <w:p>
-      <w:pPr>
-        <w:pStyle w:val="Code"/>
-      </w:pPr>
-      <w:r>
-        <w:t>&lt;!-- End of List/Set templates --&gt;</w:t>
-      </w:r>
-    </w:p>
-    <w:p>
-      <w:r>
-        <w:t>This is all that’s needed no matter which list maps the application uses. Each application list map will have two Maps created for it always. The LHEAD.NAME and LBUCK.NAME. The LDIRTY.NAME Map will be created if dirty sets are used. The LEVICT.NAME will be created if eviction is used.</w:t>
-      </w:r>
-    </w:p>
-    <w:p/>
-    <w:p>
-      <w:r>
-        <w:t>It’s not currently possible to back a ListMap with a backend through a Loader. Eviction policies must never be specified in the objectgrid.xml file for these templates. The list eviction APIs must be used for eviction.</w:t>
-      </w:r>
-    </w:p>
-    <w:p>
-      <w:pPr>
-        <w:pStyle w:val="Heading2"/>
-      </w:pPr>
-      <w:bookmarkStart w:id="19" w:name="_Toc166219992"/>
-      <w:r>
-        <w:t>Introduction to list operations</w:t>
-      </w:r>
-      <w:bookmarkEnd w:id="19"/>
-    </w:p>
-    <w:p>
-      <w:r>
-        <w:t>Basically, a list can be thought of as an ordered collection of elements. There is a lef most element and a right most element. Items can be pushed on to the left or right or the list. For example:</w:t>
-      </w:r>
-    </w:p>
-    <w:p>
-      <w:pPr>
-        <w:pStyle w:val="Code"/>
-      </w:pPr>
-      <w:r>
-        <w:t>WXSMapOfLists&lt;String,String&gt; lmap = utils.getCacheOfLists(“map”);</w:t>
-      </w:r>
-    </w:p>
-    <w:p>
-      <w:pPr>
-        <w:pStyle w:val="Code"/>
-      </w:pPr>
-      <w:r>
-        <w:t>lmap.lpush(“a”, “3”);</w:t>
-      </w:r>
-      <w:r>
-        <w:t xml:space="preserve"> // list is now [3]</w:t>
-      </w:r>
-    </w:p>
-    <w:p>
-      <w:pPr>
-        <w:pStyle w:val="Code"/>
-      </w:pPr>
-      <w:r>
-        <w:t>lmap.lpush(“a”, “2”);</w:t>
-      </w:r>
-      <w:r>
-        <w:t xml:space="preserve"> // now [2,3]</w:t>
-      </w:r>
-    </w:p>
-    <w:p>
-      <w:pPr>
-        <w:pStyle w:val="Code"/>
-      </w:pPr>
-      <w:r>
-        <w:t>lmap.lpush(“a”, “1”);</w:t>
-      </w:r>
-      <w:r>
-        <w:t xml:space="preserve"> // now [1,2,3]</w:t>
-      </w:r>
-    </w:p>
-    <w:p>
-      <w:r>
-        <w:t>This will create a list for the key “A” with the elements [1,2,3]. The items are pushed on the left hand side each time. The same list can be created using rpush also.</w:t>
-      </w:r>
-    </w:p>
-    <w:p>
-      <w:pPr>
-        <w:pStyle w:val="Code"/>
-      </w:pPr>
-      <w:r>
-        <w:t>WXSMapOfLists&lt;String,String&gt; lmap = utils.getCacheOfLists(“map”);</w:t>
-      </w:r>
-    </w:p>
-    <w:p>
-      <w:pPr>
-        <w:pStyle w:val="Code"/>
-      </w:pPr>
-      <w:r>
-        <w:t>lmap.rpush(“a”, “1”);</w:t>
-      </w:r>
-      <w:r>
-        <w:t xml:space="preserve"> // now [1]</w:t>
-      </w:r>
-    </w:p>
-    <w:p>
-      <w:pPr>
-        <w:pStyle w:val="Code"/>
-      </w:pPr>
-      <w:r>
-        <w:t>lmap.rpush(“a”, “2”);</w:t>
-      </w:r>
-      <w:r>
-        <w:t xml:space="preserve"> // now [1,2]</w:t>
-      </w:r>
-    </w:p>
-    <w:p>
-      <w:pPr>
-        <w:pStyle w:val="Code"/>
-      </w:pPr>
-      <w:r>
-        <w:t>lmap.rpush(“a”, “3”);</w:t>
-      </w:r>
-      <w:r>
-        <w:t xml:space="preserve"> // now [1,2,3]</w:t>
-      </w:r>
-    </w:p>
-    <w:p>
-      <w:r>
-        <w:t xml:space="preserve">Except, the </w:t>
-      </w:r>
-      <w:r>
-        <w:t>order is changed. This still results in the list [1,2,3]. The elements are added or pushed on the right hand side of the list each time.</w:t>
-      </w:r>
-    </w:p>
-    <w:p/>
-    <w:p>
-      <w:r>
-        <w:t>The opposite of pushing is popping. Items can be popped from a list from either the left or right hand side also. For example</w:t>
-      </w:r>
-    </w:p>
-    <w:p/>
-    <w:p>
-      <w:pPr>
-        <w:pStyle w:val="Code"/>
-      </w:pPr>
-      <w:r>
-        <w:t>String v1 = lmap.lpop(“a”); // pops “1” leaving [2,3]</w:t>
-      </w:r>
-    </w:p>
-    <w:p>
-      <w:pPr>
-        <w:pStyle w:val="Code"/>
-      </w:pPr>
-      <w:r>
-        <w:t>String v2 = lmap.lpop(“a”); // pops “2” leaving [3]</w:t>
-      </w:r>
-    </w:p>
-    <w:p>
-      <w:pPr>
-        <w:pStyle w:val="Code"/>
-      </w:pPr>
-      <w:r>
-        <w:t>String v3 = lmap.lpop(“a”); // pops “3” leaving []</w:t>
-      </w:r>
-    </w:p>
-    <w:p>
-      <w:r>
-        <w:t>Similarly, the rpop operation can be used as follows</w:t>
-      </w:r>
-    </w:p>
-    <w:p/>
-    <w:p>
-      <w:pPr>
-        <w:pStyle w:val="Code"/>
-      </w:pPr>
-      <w:r>
-        <w:t>String v1 = lmap.rpop(“a”); // pops 3 leaving [1,2]</w:t>
-      </w:r>
-    </w:p>
-    <w:p>
-      <w:pPr>
-        <w:pStyle w:val="Code"/>
-      </w:pPr>
-      <w:r>
-        <w:t>String v2 = lmap.rpop(“a”); // pops 2 leaving [1]</w:t>
-      </w:r>
-    </w:p>
-    <w:p>
-      <w:pPr>
-        <w:pStyle w:val="Code"/>
-      </w:pPr>
-      <w:r>
-        <w:t>String v3 = lmap.rpop(“a”); // pops 1 leaving []</w:t>
-      </w:r>
-    </w:p>
-    <w:p>
-      <w:r>
-        <w:t>Typically, applications use lists as FIFO queues. Producers push items on one side of the list and consumers pop items from the other side. Applications can also use lists as LIFO queues by popping from the same side the elements are pushed to.</w:t>
-      </w:r>
-    </w:p>
-    <w:p/>
-    <w:p>
-      <w:r>
-        <w:t>When the last element is popped from a list then the list is removed from memory. If another item is pushed to it later then the list is recreated. Thus, applications don’t usually create or destroy lists. It happens automatically.</w:t>
-      </w:r>
-    </w:p>
-    <w:p/>
-    <w:p>
-      <w:r>
-        <w:t>Multiple threads can pop elements at the same time with no issues. Each element is guaranteed to be popped to only one thread. That is, no two threads will get the same element returned from pop.</w:t>
-      </w:r>
-    </w:p>
-    <w:p/>
-    <w:p>
-      <w:r>
-        <w:t>When the list is empty then a null value is returned from lpop or rpop</w:t>
-      </w:r>
-    </w:p>
-    <w:p/>
-    <w:p>
-      <w:r>
-        <w:t xml:space="preserve">A consumer can remove every element in the list at once </w:t>
-      </w:r>
-      <w:r>
-        <w:t>using the popAll method. Again, if multiple threads call popAll at once then only one will get all the current elements. However, if the consuming threads are running in a loop then when items are pushed on to the list, the next consumer thread to call popAll will obtain ALL the current elements pushed since the last popAll call.</w:t>
-      </w:r>
-    </w:p>
-    <w:p/>
-    <w:p>
-      <w:r>
-        <w:t>The rtrim method can be used to trim a list by removing elements from the right hand side until the list length is no more than the specified size.</w:t>
-      </w:r>
-    </w:p>
-    <w:p/>
-    <w:p>
-      <w:r>
-        <w:t>The llen method returns the current size of the list but the isEmpty method is typically faster if the application just wants to check if a list is empty.</w:t>
-      </w:r>
-    </w:p>
-    <w:p/>
-    <w:p>
-      <w:r>
-        <w:t>The lrange method allows an application to retrieve the current contents of a subset of the list. The elements are returned from the left index to the right index inclusive. If the list doesn’t have enough elements then the return list will be shorter. Remember, there is no lock for lists. It’s entirely possible to check the length of a list and then call lrange only to find that another thread has called popAll in between the length check and lrange calls.</w:t>
-      </w:r>
-    </w:p>
-    <w:p/>
-    <w:p>
-      <w:r>
-        <w:t>The remove method can be thought of as an optimized popAll. It simply removes the list and does not return the current elements.</w:t>
-      </w:r>
-      <w:r>
-        <w:t xml:space="preserve"> The remove method MUST not be used when using dirty sets as discussed later. The lpop/rpop or popAll must be used to remove elements.</w:t>
-      </w:r>
-    </w:p>
-    <w:p>
-      <w:pPr>
-        <w:pStyle w:val="Heading2"/>
-      </w:pPr>
-      <w:bookmarkStart w:id="20" w:name="_Toc166219993"/>
-      <w:r>
-        <w:t>Conditional push methods</w:t>
-      </w:r>
-      <w:bookmarkEnd w:id="20"/>
-    </w:p>
-    <w:p>
-      <w:r>
-        <w:t>These methods will only push a value if not existing member of the list matches a specified filter. This is useful to prevent duplicate items being added to a list for example. If a user is submitting work that translates in to an item on a list then a cpush method can be used to only do a new push if not existing element already does the same thing.</w:t>
-      </w:r>
-    </w:p>
-    <w:p>
-      <w:pPr>
-        <w:pStyle w:val="Heading2"/>
-      </w:pPr>
-      <w:bookmarkStart w:id="21" w:name="_Toc166219994"/>
-      <w:r>
-        <w:t>Summary</w:t>
-      </w:r>
-      <w:bookmarkEnd w:id="21"/>
-    </w:p>
-    <w:p>
-      <w:r>
-        <w:t>Here are the basic methods for WXSMapOfLists:</w:t>
-      </w:r>
-    </w:p>
-    <w:p>
-      <w:pPr>
-        <w:pStyle w:val="Code"/>
-      </w:pPr>
-      <w:r>
-        <w:rPr>
-          <w:b/>
-          <w:bCs/>
-          <w:color w:val="7F0055"/>
-        </w:rPr>
-        <w:t>public</w:t>
-      </w:r>
-      <w:r>
-        <w:t xml:space="preserve"> </w:t>
-      </w:r>
-      <w:r>
-        <w:rPr>
-          <w:b/>
-          <w:bCs/>
-          <w:color w:val="7F0055"/>
-        </w:rPr>
-        <w:t>interface</w:t>
-      </w:r>
-      <w:r>
-        <w:t xml:space="preserve"> WXSMapOfLists&lt;K,V&gt; {</w:t>
-      </w:r>
-    </w:p>
-    <w:p>
-      <w:pPr>
-        <w:pStyle w:val="Code"/>
-      </w:pPr>
-      <w:r>
-        <w:tab/>
-      </w:r>
-      <w:r>
-        <w:rPr>
-          <w:b/>
-          <w:bCs/>
-          <w:color w:val="7F0055"/>
-        </w:rPr>
-        <w:t>public</w:t>
-      </w:r>
-      <w:r>
-        <w:t xml:space="preserve"> </w:t>
-      </w:r>
-      <w:r>
-        <w:rPr>
-          <w:b/>
-          <w:bCs/>
-          <w:color w:val="7F0055"/>
-        </w:rPr>
-        <w:t>void</w:t>
-      </w:r>
-      <w:r>
-        <w:t xml:space="preserve"> rtrim(K key, </w:t>
-      </w:r>
-      <w:r>
-        <w:rPr>
-          <w:b/>
-          <w:bCs/>
-          <w:color w:val="7F0055"/>
-        </w:rPr>
-        <w:t>int</w:t>
-      </w:r>
-      <w:r>
-        <w:t xml:space="preserve"> size);</w:t>
-      </w:r>
-    </w:p>
-    <w:p>
-      <w:pPr>
-        <w:pStyle w:val="Code"/>
-      </w:pPr>
-    </w:p>
-    <w:p>
-      <w:pPr>
-        <w:pStyle w:val="Code"/>
-      </w:pPr>
-      <w:r>
-        <w:tab/>
-      </w:r>
-      <w:r>
-        <w:rPr>
-          <w:b/>
-          <w:bCs/>
-          <w:color w:val="7F0055"/>
-        </w:rPr>
-        <w:t>public</w:t>
-      </w:r>
-      <w:r>
-        <w:t xml:space="preserve"> </w:t>
-      </w:r>
-      <w:r>
-        <w:rPr>
-          <w:b/>
-          <w:bCs/>
-          <w:color w:val="7F0055"/>
-        </w:rPr>
-        <w:t>void</w:t>
-      </w:r>
-      <w:r>
-        <w:t xml:space="preserve"> lpush(K key, V value);</w:t>
-      </w:r>
-    </w:p>
-    <w:p>
-      <w:pPr>
-        <w:pStyle w:val="Code"/>
-      </w:pPr>
-      <w:r>
-        <w:tab/>
-      </w:r>
-      <w:r>
-        <w:rPr>
-          <w:b/>
-          <w:bCs/>
-          <w:color w:val="7F0055"/>
-        </w:rPr>
-        <w:t>public</w:t>
-      </w:r>
-      <w:r>
-        <w:t xml:space="preserve"> </w:t>
-      </w:r>
-      <w:r>
-        <w:rPr>
-          <w:b/>
-          <w:bCs/>
-          <w:color w:val="7F0055"/>
-        </w:rPr>
-        <w:t>void</w:t>
-      </w:r>
-      <w:r>
-        <w:t xml:space="preserve"> lpush(K key, List&lt;V&gt; values);</w:t>
-      </w:r>
-    </w:p>
-    <w:p>
-      <w:pPr>
-        <w:pStyle w:val="Code"/>
-      </w:pPr>
-      <w:r>
-        <w:tab/>
-      </w:r>
-      <w:r>
-        <w:rPr>
-          <w:b/>
-          <w:bCs/>
-          <w:color w:val="7F0055"/>
-        </w:rPr>
-        <w:t>public</w:t>
-      </w:r>
-      <w:r>
-        <w:t xml:space="preserve"> </w:t>
-      </w:r>
-      <w:r>
-        <w:rPr>
-          <w:b/>
-          <w:bCs/>
-          <w:color w:val="7F0055"/>
-        </w:rPr>
-        <w:t>void</w:t>
-      </w:r>
-      <w:r>
-        <w:t xml:space="preserve"> lpush(Map&lt;K, List&lt;V&gt;&gt; items);</w:t>
-      </w:r>
-    </w:p>
-    <w:p>
-      <w:pPr>
-        <w:pStyle w:val="Code"/>
-      </w:pPr>
-      <w:r>
-        <w:tab/>
-      </w:r>
-      <w:r>
-        <w:rPr>
-          <w:b/>
-          <w:bCs/>
-          <w:color w:val="7F0055"/>
-        </w:rPr>
-        <w:t>public</w:t>
-      </w:r>
-      <w:r>
-        <w:t xml:space="preserve"> </w:t>
-      </w:r>
-      <w:r>
-        <w:rPr>
-          <w:b/>
-          <w:bCs/>
-          <w:color w:val="7F0055"/>
-        </w:rPr>
-        <w:t>void</w:t>
-      </w:r>
-      <w:r>
-        <w:t xml:space="preserve"> lcpush(K key, V value, Filter condition);</w:t>
-      </w:r>
-    </w:p>
-    <w:p>
-      <w:pPr>
-        <w:pStyle w:val="Code"/>
-      </w:pPr>
-    </w:p>
-    <w:p>
-      <w:pPr>
-        <w:pStyle w:val="Code"/>
-      </w:pPr>
-      <w:r>
-        <w:tab/>
-      </w:r>
-      <w:r>
-        <w:rPr>
-          <w:b/>
-          <w:bCs/>
-          <w:color w:val="7F0055"/>
-        </w:rPr>
-        <w:t>public</w:t>
-      </w:r>
-      <w:r>
-        <w:t xml:space="preserve"> </w:t>
-      </w:r>
-      <w:r>
-        <w:rPr>
-          <w:b/>
-          <w:bCs/>
-          <w:color w:val="7F0055"/>
-        </w:rPr>
-        <w:t>void</w:t>
-      </w:r>
-      <w:r>
-        <w:t xml:space="preserve"> lpush(K key, V value, K</w:t>
-      </w:r>
-      <w:r>
-        <w:t xml:space="preserve"> dirtySet);</w:t>
-      </w:r>
-    </w:p>
-    <w:p>
-      <w:pPr>
-        <w:pStyle w:val="Code"/>
-      </w:pPr>
-      <w:r>
-        <w:tab/>
-      </w:r>
-      <w:r>
-        <w:rPr>
-          <w:b/>
-          <w:bCs/>
-          <w:color w:val="7F0055"/>
-        </w:rPr>
-        <w:t>public</w:t>
-      </w:r>
-      <w:r>
-        <w:t xml:space="preserve"> </w:t>
-      </w:r>
-      <w:r>
-        <w:rPr>
-          <w:b/>
-          <w:bCs/>
-          <w:color w:val="7F0055"/>
-        </w:rPr>
-        <w:t>void</w:t>
-      </w:r>
-      <w:r>
-        <w:t xml:space="preserve"> l</w:t>
-      </w:r>
-      <w:r>
-        <w:t>push(K key, List&lt;V&gt; values, K</w:t>
-      </w:r>
-      <w:r>
-        <w:t xml:space="preserve"> dirtySet);</w:t>
-      </w:r>
-    </w:p>
-    <w:p>
-      <w:pPr>
-        <w:pStyle w:val="Code"/>
-      </w:pPr>
-      <w:r>
-        <w:tab/>
-      </w:r>
-      <w:r>
-        <w:rPr>
-          <w:b/>
-          <w:bCs/>
-          <w:color w:val="7F0055"/>
-        </w:rPr>
-        <w:t>public</w:t>
-      </w:r>
-      <w:r>
-        <w:t xml:space="preserve"> </w:t>
-      </w:r>
-      <w:r>
-        <w:rPr>
-          <w:b/>
-          <w:bCs/>
-          <w:color w:val="7F0055"/>
-        </w:rPr>
-        <w:t>void</w:t>
-      </w:r>
-      <w:r>
-        <w:t xml:space="preserve"> l</w:t>
-      </w:r>
-      <w:r>
-        <w:t>push(Map&lt;K, List&lt;V&gt;&gt; items, K</w:t>
-      </w:r>
-      <w:r>
-        <w:t xml:space="preserve"> dirtySet);</w:t>
-      </w:r>
-    </w:p>
-    <w:p>
-      <w:pPr>
-        <w:pStyle w:val="Code"/>
-      </w:pPr>
-      <w:r>
-        <w:tab/>
-      </w:r>
-      <w:r>
-        <w:rPr>
-          <w:b/>
-          <w:bCs/>
-          <w:color w:val="7F0055"/>
-        </w:rPr>
-        <w:t>public</w:t>
-      </w:r>
-      <w:r>
-        <w:t xml:space="preserve"> </w:t>
-      </w:r>
-      <w:r>
-        <w:rPr>
-          <w:b/>
-          <w:bCs/>
-          <w:color w:val="7F0055"/>
-        </w:rPr>
-        <w:t>void</w:t>
-      </w:r>
-      <w:r>
-        <w:t xml:space="preserve"> lcpush(K key, V value, Filter condition, K dirtyKey);</w:t>
-      </w:r>
-    </w:p>
-    <w:p>
-      <w:pPr>
-        <w:pStyle w:val="Code"/>
-      </w:pPr>
-    </w:p>
-    <w:p>
-      <w:pPr>
-        <w:pStyle w:val="Code"/>
-      </w:pPr>
-      <w:r>
-        <w:tab/>
-      </w:r>
-      <w:r>
-        <w:rPr>
-          <w:b/>
-          <w:bCs/>
-          <w:color w:val="7F0055"/>
-        </w:rPr>
-        <w:t>public</w:t>
-      </w:r>
-      <w:r>
-        <w:t xml:space="preserve"> </w:t>
-      </w:r>
-      <w:r>
-        <w:rPr>
-          <w:b/>
-          <w:bCs/>
-          <w:color w:val="7F0055"/>
-        </w:rPr>
-        <w:t>void</w:t>
-      </w:r>
-      <w:r>
-        <w:t xml:space="preserve"> rpush(Map&lt;K, List&lt;V&gt;&gt; items);</w:t>
-      </w:r>
-    </w:p>
-    <w:p>
-      <w:pPr>
-        <w:pStyle w:val="Code"/>
-      </w:pPr>
-      <w:r>
-        <w:tab/>
-      </w:r>
-      <w:r>
-        <w:rPr>
-          <w:b/>
-          <w:bCs/>
-          <w:color w:val="7F0055"/>
-        </w:rPr>
-        <w:t>public</w:t>
-      </w:r>
-      <w:r>
-        <w:t xml:space="preserve"> </w:t>
-      </w:r>
-      <w:r>
-        <w:rPr>
-          <w:b/>
-          <w:bCs/>
-          <w:color w:val="7F0055"/>
-        </w:rPr>
-        <w:t>void</w:t>
-      </w:r>
-      <w:r>
-        <w:t xml:space="preserve"> rpush(K key, V value);</w:t>
-      </w:r>
-    </w:p>
-    <w:p>
-      <w:pPr>
-        <w:pStyle w:val="Code"/>
-      </w:pPr>
-      <w:r>
-        <w:tab/>
-      </w:r>
-      <w:r>
-        <w:rPr>
-          <w:b/>
-          <w:bCs/>
-          <w:color w:val="7F0055"/>
-        </w:rPr>
-        <w:t>public</w:t>
-      </w:r>
-      <w:r>
-        <w:t xml:space="preserve"> </w:t>
-      </w:r>
-      <w:r>
-        <w:rPr>
-          <w:b/>
-          <w:bCs/>
-          <w:color w:val="7F0055"/>
-        </w:rPr>
-        <w:t>void</w:t>
-      </w:r>
-      <w:r>
-        <w:t xml:space="preserve"> rpush(K key, List&lt;V&gt; values);</w:t>
-      </w:r>
-    </w:p>
-    <w:p>
-      <w:pPr>
-        <w:pStyle w:val="Code"/>
-      </w:pPr>
-      <w:r>
-        <w:tab/>
-      </w:r>
-      <w:r>
-        <w:rPr>
-          <w:b/>
-          <w:bCs/>
-          <w:color w:val="7F0055"/>
-        </w:rPr>
-        <w:t>public</w:t>
-      </w:r>
-      <w:r>
-        <w:t xml:space="preserve"> </w:t>
-      </w:r>
-      <w:r>
-        <w:rPr>
-          <w:b/>
-          <w:bCs/>
-          <w:color w:val="7F0055"/>
-        </w:rPr>
-        <w:t>void</w:t>
-      </w:r>
-      <w:r>
-        <w:t xml:space="preserve"> rcpush(K key, V value, Filter condition);</w:t>
-      </w:r>
-    </w:p>
-    <w:p>
-      <w:pPr>
-        <w:pStyle w:val="Code"/>
-      </w:pPr>
-    </w:p>
-    <w:p>
-      <w:pPr>
-        <w:pStyle w:val="Code"/>
-      </w:pPr>
-      <w:r>
-        <w:tab/>
-      </w:r>
-      <w:r>
-        <w:rPr>
-          <w:b/>
-          <w:bCs/>
-          <w:color w:val="7F0055"/>
-        </w:rPr>
-        <w:t>public</w:t>
-      </w:r>
-      <w:r>
-        <w:t xml:space="preserve"> </w:t>
-      </w:r>
-      <w:r>
-        <w:rPr>
-          <w:b/>
-          <w:bCs/>
-          <w:color w:val="7F0055"/>
-        </w:rPr>
-        <w:t>void</w:t>
-      </w:r>
-      <w:r>
-        <w:t xml:space="preserve"> r</w:t>
-      </w:r>
-      <w:r>
-        <w:t>push(Map&lt;K, List&lt;V&gt;&gt; items, K</w:t>
-      </w:r>
-      <w:r>
-        <w:t xml:space="preserve"> dirtySet);</w:t>
-      </w:r>
-    </w:p>
-    <w:p>
-      <w:pPr>
-        <w:pStyle w:val="Code"/>
-      </w:pPr>
-      <w:r>
-        <w:tab/>
-      </w:r>
-      <w:r>
-        <w:rPr>
-          <w:b/>
-          <w:bCs/>
-          <w:color w:val="7F0055"/>
-        </w:rPr>
-        <w:t>public</w:t>
-      </w:r>
-      <w:r>
-        <w:t xml:space="preserve"> </w:t>
-      </w:r>
-      <w:r>
-        <w:rPr>
-          <w:b/>
-          <w:bCs/>
-          <w:color w:val="7F0055"/>
-        </w:rPr>
-        <w:t>void</w:t>
-      </w:r>
-      <w:r>
-        <w:t xml:space="preserve"> rpush(K key, V value, K dirtySet);</w:t>
-      </w:r>
-    </w:p>
-    <w:p>
-      <w:pPr>
-        <w:pStyle w:val="Code"/>
-      </w:pPr>
-      <w:r>
-        <w:tab/>
-      </w:r>
-      <w:r>
-        <w:rPr>
-          <w:b/>
-          <w:bCs/>
-          <w:color w:val="7F0055"/>
-        </w:rPr>
-        <w:t>public</w:t>
-      </w:r>
-      <w:r>
-        <w:t xml:space="preserve"> </w:t>
-      </w:r>
-      <w:r>
-        <w:rPr>
-          <w:b/>
-          <w:bCs/>
-          <w:color w:val="7F0055"/>
-        </w:rPr>
-        <w:t>void</w:t>
-      </w:r>
-      <w:r>
-        <w:t xml:space="preserve"> rpush(K key, List&lt;V&gt; values, K dirtySet);</w:t>
-      </w:r>
-    </w:p>
-    <w:p>
-      <w:pPr>
-        <w:pStyle w:val="Code"/>
-      </w:pPr>
-      <w:r>
-        <w:tab/>
-      </w:r>
-      <w:r>
-        <w:rPr>
-          <w:b/>
-          <w:bCs/>
-          <w:color w:val="7F0055"/>
-        </w:rPr>
-        <w:t>public</w:t>
-      </w:r>
-      <w:r>
-        <w:t xml:space="preserve"> </w:t>
-      </w:r>
-      <w:r>
-        <w:rPr>
-          <w:b/>
-          <w:bCs/>
-          <w:color w:val="7F0055"/>
-        </w:rPr>
-        <w:t>void</w:t>
-      </w:r>
-      <w:r>
-        <w:t xml:space="preserve"> rcpush(K key, V value, Filter condition, K dirtyKey);</w:t>
-      </w:r>
-    </w:p>
-    <w:p>
-      <w:pPr>
-        <w:pStyle w:val="Code"/>
-      </w:pPr>
-    </w:p>
-    <w:p>
-      <w:pPr>
-        <w:pStyle w:val="Code"/>
-      </w:pPr>
-      <w:r>
-        <w:tab/>
-      </w:r>
-      <w:r>
-        <w:rPr>
-          <w:b/>
-          <w:bCs/>
-          <w:color w:val="7F0055"/>
-        </w:rPr>
-        <w:t>public</w:t>
-      </w:r>
-      <w:r>
-        <w:t xml:space="preserve"> V lpop(K key);</w:t>
-      </w:r>
-    </w:p>
-    <w:p>
-      <w:pPr>
-        <w:pStyle w:val="Code"/>
-      </w:pPr>
-      <w:r>
-        <w:tab/>
-      </w:r>
-      <w:r>
-        <w:rPr>
-          <w:b/>
-          <w:bCs/>
-          <w:color w:val="7F0055"/>
-        </w:rPr>
-        <w:t>public</w:t>
-      </w:r>
-      <w:r>
-        <w:t xml:space="preserve"> V lpop(K key, K dirtyKey);</w:t>
-      </w:r>
-    </w:p>
-    <w:p>
-      <w:pPr>
-        <w:pStyle w:val="Code"/>
-      </w:pPr>
-      <w:r>
-        <w:tab/>
-      </w:r>
-      <w:r>
-        <w:rPr>
-          <w:b/>
-          <w:bCs/>
-          <w:color w:val="7F0055"/>
-        </w:rPr>
-        <w:t>public</w:t>
-      </w:r>
-      <w:r>
-        <w:t xml:space="preserve"> ArrayList&lt;V&gt; popAll(K key);</w:t>
-      </w:r>
-    </w:p>
-    <w:p>
-      <w:pPr>
-        <w:pStyle w:val="Code"/>
-      </w:pPr>
-      <w:r>
-        <w:tab/>
-      </w:r>
-      <w:r>
-        <w:rPr>
-          <w:b/>
-          <w:bCs/>
-          <w:color w:val="7F0055"/>
-        </w:rPr>
-        <w:t>public</w:t>
-      </w:r>
-      <w:r>
-        <w:t xml:space="preserve"> ArrayList&lt;V&gt; popAll(K key, K dirtyKey);</w:t>
-      </w:r>
-    </w:p>
-    <w:p>
-      <w:pPr>
-        <w:pStyle w:val="Code"/>
-      </w:pPr>
-      <w:r>
-        <w:tab/>
-      </w:r>
-      <w:r>
-        <w:rPr>
-          <w:b/>
-          <w:bCs/>
-          <w:color w:val="7F0055"/>
-        </w:rPr>
-        <w:t>public</w:t>
-      </w:r>
-      <w:r>
-        <w:t xml:space="preserve"> V rpop(K key);</w:t>
-      </w:r>
-    </w:p>
-    <w:p>
-      <w:pPr>
-        <w:pStyle w:val="Code"/>
-      </w:pPr>
-      <w:r>
-        <w:tab/>
-      </w:r>
-      <w:r>
-        <w:rPr>
-          <w:b/>
-          <w:bCs/>
-          <w:color w:val="7F0055"/>
-        </w:rPr>
-        <w:t>public</w:t>
-      </w:r>
-      <w:r>
-        <w:t xml:space="preserve"> V rpop(K key, K dirtyKey);</w:t>
-      </w:r>
-    </w:p>
-    <w:p>
-      <w:pPr>
-        <w:pStyle w:val="Code"/>
-      </w:pPr>
-    </w:p>
-    <w:p>
-      <w:pPr>
-        <w:pStyle w:val="Code"/>
-      </w:pPr>
-      <w:r>
-        <w:tab/>
-      </w:r>
-      <w:r>
-        <w:rPr>
-          <w:b/>
-          <w:bCs/>
-          <w:color w:val="7F0055"/>
-        </w:rPr>
-        <w:t>public</w:t>
-      </w:r>
-      <w:r>
-        <w:t xml:space="preserve"> </w:t>
-      </w:r>
-      <w:r>
-        <w:rPr>
-          <w:b/>
-          <w:bCs/>
-          <w:color w:val="7F0055"/>
-        </w:rPr>
-        <w:t>void</w:t>
-      </w:r>
-      <w:r>
-        <w:t xml:space="preserve"> remove(K key);</w:t>
-      </w:r>
-    </w:p>
-    <w:p>
-      <w:pPr>
-        <w:pStyle w:val="Code"/>
-      </w:pPr>
-    </w:p>
-    <w:p>
-      <w:pPr>
-        <w:pStyle w:val="Code"/>
-      </w:pPr>
-      <w:r>
-        <w:tab/>
-      </w:r>
-      <w:r>
-        <w:rPr>
-          <w:b/>
-          <w:bCs/>
-          <w:color w:val="7F0055"/>
-        </w:rPr>
-        <w:t>public</w:t>
-      </w:r>
-      <w:r>
-        <w:t xml:space="preserve"> ArrayList&lt;V&gt; lrange(K key, </w:t>
-      </w:r>
-      <w:r>
-        <w:rPr>
-          <w:b/>
-          <w:bCs/>
-          <w:color w:val="7F0055"/>
-        </w:rPr>
-        <w:t>int</w:t>
-      </w:r>
-      <w:r>
-        <w:t xml:space="preserve"> low, </w:t>
-      </w:r>
-      <w:r>
-        <w:rPr>
-          <w:b/>
-          <w:bCs/>
-          <w:color w:val="7F0055"/>
-        </w:rPr>
-        <w:t>int</w:t>
-      </w:r>
-      <w:r>
-        <w:t xml:space="preserve"> high</w:t>
-      </w:r>
-      <w:r>
-        <w:t>);</w:t>
-      </w:r>
-    </w:p>
-    <w:p>
-      <w:pPr>
-        <w:pStyle w:val="Code"/>
-      </w:pPr>
-      <w:r>
-        <w:tab/>
-      </w:r>
-      <w:r>
-        <w:rPr>
-          <w:b/>
-          <w:bCs/>
-          <w:color w:val="7F0055"/>
-        </w:rPr>
-        <w:t>public</w:t>
-      </w:r>
-      <w:r>
-        <w:t xml:space="preserve"> ArrayList&lt;V&gt; lrange(K key, </w:t>
-      </w:r>
-      <w:r>
-        <w:rPr>
-          <w:b/>
-          <w:bCs/>
-          <w:color w:val="7F0055"/>
-        </w:rPr>
-        <w:t>int</w:t>
-      </w:r>
-      <w:r>
-        <w:t xml:space="preserve"> low, </w:t>
-      </w:r>
-      <w:r>
-        <w:rPr>
-          <w:b/>
-          <w:bCs/>
-          <w:color w:val="7F0055"/>
-        </w:rPr>
-        <w:t>int</w:t>
-      </w:r>
-      <w:r>
-        <w:t xml:space="preserve"> high, Filter... filter);</w:t>
-      </w:r>
-    </w:p>
-    <w:p>
-      <w:pPr>
-        <w:pStyle w:val="Code"/>
-      </w:pPr>
-    </w:p>
-    <w:p>
-      <w:pPr>
-        <w:pStyle w:val="Code"/>
-      </w:pPr>
-      <w:r>
-        <w:tab/>
-      </w:r>
-      <w:r>
-        <w:rPr>
-          <w:b/>
-          <w:bCs/>
-          <w:color w:val="7F0055"/>
-        </w:rPr>
-        <w:t>public</w:t>
-      </w:r>
-      <w:r>
-        <w:t xml:space="preserve"> </w:t>
-      </w:r>
-      <w:r>
-        <w:rPr>
-          <w:b/>
-          <w:bCs/>
-          <w:color w:val="7F0055"/>
-        </w:rPr>
-        <w:t>int</w:t>
-      </w:r>
-      <w:r>
-        <w:t xml:space="preserve"> llen(K key);</w:t>
-      </w:r>
-    </w:p>
-    <w:p>
-      <w:pPr>
-        <w:pStyle w:val="Code"/>
-      </w:pPr>
-      <w:r>
-        <w:tab/>
-      </w:r>
-      <w:r>
-        <w:rPr>
-          <w:b/>
-          <w:bCs/>
-          <w:color w:val="7F0055"/>
-        </w:rPr>
-        <w:t>public</w:t>
-      </w:r>
-      <w:r>
-        <w:t xml:space="preserve"> </w:t>
-      </w:r>
-      <w:r>
-        <w:rPr>
-          <w:b/>
-          <w:bCs/>
-          <w:color w:val="7F0055"/>
-        </w:rPr>
-        <w:t>boolean</w:t>
-      </w:r>
-      <w:r>
-        <w:t xml:space="preserve"> isEmpty(K key);</w:t>
-      </w:r>
-    </w:p>
-    <w:p>
-      <w:pPr>
-        <w:pStyle w:val="Code"/>
-      </w:pPr>
-      <w:r>
-        <w:t>}</w:t>
-      </w:r>
-    </w:p>
-    <w:p>
-      <w:r>
-        <w:t>Dirty sets will be discussed later as an advanced topic.</w:t>
-      </w:r>
-    </w:p>
-    <w:p>
-      <w:pPr>
-        <w:pStyle w:val="Heading1"/>
-      </w:pPr>
-      <w:bookmarkStart w:id="22" w:name="_Toc166219995"/>
-      <w:r>
-        <w:t>Working with sets</w:t>
-      </w:r>
-      <w:bookmarkEnd w:id="22"/>
-    </w:p>
-    <w:p>
-      <w:r>
-        <w:t>WXSUtils also supports Maps whose values are Sets of values. This has also proven to be a common data structure used by customers. Here, each key in a Map has a set of values. Again, like lists, the application doesn’t work directly with the map values themselves, i.e. the sets. Instead, WXSUtils provides higher level operations to make working with sets much easier and scalable.</w:t>
-      </w:r>
-    </w:p>
-    <w:p>
-      <w:r>
-        <w:t>Like lists, the implementation assumes a Set of values will always be small enough to be stored within a single container JVM. The set for a specific key is stored in exactly one partition. This is an implementation choice for higher speed.</w:t>
-      </w:r>
-    </w:p>
-    <w:p>
-      <w:pPr>
-        <w:pStyle w:val="Heading2"/>
-      </w:pPr>
-      <w:bookmarkStart w:id="23" w:name="_Toc166219996"/>
-      <w:r>
-        <w:t>Configuring xml files for sets</w:t>
-      </w:r>
-      <w:bookmarkEnd w:id="23"/>
-    </w:p>
-    <w:p>
-      <w:r>
-        <w:t>The application add a single Map named after the set to their objectgrid.xml and deployment.xml files. No eviction policy is supported on this map. No Loader is supported. Typically the map definition should look like this:</w:t>
-      </w:r>
-    </w:p>
-    <w:p>
-      <w:pPr>
-        <w:pStyle w:val="Code"/>
-      </w:pPr>
-      <w:r>
-        <w:t>&lt;</w:t>
-      </w:r>
-      <w:r>
-        <w:rPr>
-          <w:color w:val="3F7F7F"/>
-        </w:rPr>
-        <w:t>backingMap</w:t>
-      </w:r>
-      <w:r>
-        <w:t xml:space="preserve"> </w:t>
+        <w:t>"PESSIMISTIC"</w:t>
+      </w:r>
+      <w:r>
+        <w:t xml:space="preserve">  </w:t>
       </w:r>
       <w:r>
         <w:rPr>
           <w:color w:val="7F007F"/>
         </w:rPr>
-        <w:t>name</w:t>
+        <w:t>copyMode</w:t>
       </w:r>
       <w:r>
         <w:rPr>
@@ -6541,8 +5328,9 @@
         <w:rPr>
           <w:i/>
           <w:iCs/>
-        </w:rPr>
-        <w:t>"SetName"</w:t>
+          <w:color w:val="2A00FF"/>
+        </w:rPr>
+        <w:t>"COPY_TO_BYTES"</w:t>
       </w:r>
       <w:r>
         <w:t xml:space="preserve"> </w:t>
@@ -6551,7 +5339,7 @@
         <w:rPr>
           <w:color w:val="7F007F"/>
         </w:rPr>
-        <w:t>lockStrategy</w:t>
+        <w:t>lockTimeout</w:t>
       </w:r>
       <w:r>
         <w:rPr>
@@ -6563,17 +5351,35 @@
         <w:rPr>
           <w:i/>
           <w:iCs/>
-        </w:rPr>
-        <w:t>"PESSIMISTIC"</w:t>
-      </w:r>
-      <w:r>
-        <w:t xml:space="preserve">  </w:t>
+          <w:color w:val="2A00FF"/>
+        </w:rPr>
+        <w:t>"20"</w:t>
+      </w:r>
+      <w:r>
+        <w:t>/&gt;</w:t>
+      </w:r>
+    </w:p>
+    <w:p>
+      <w:pPr>
+        <w:pStyle w:val="Code"/>
+      </w:pPr>
+      <w:r>
+        <w:t>&lt;</w:t>
+      </w:r>
+      <w:r>
+        <w:rPr>
+          <w:color w:val="3F7F7F"/>
+        </w:rPr>
+        <w:t>backingMap</w:t>
+      </w:r>
+      <w:r>
+        <w:t xml:space="preserve"> </w:t>
       </w:r>
       <w:r>
         <w:rPr>
           <w:color w:val="7F007F"/>
         </w:rPr>
-        <w:t>copyMode</w:t>
+        <w:t>name</w:t>
       </w:r>
       <w:r>
         <w:rPr>
@@ -6585,8 +5391,9 @@
         <w:rPr>
           <w:i/>
           <w:iCs/>
-        </w:rPr>
-        <w:t>"COPY_TO_BYTES"</w:t>
+          <w:color w:val="2A00FF"/>
+        </w:rPr>
+        <w:t>"LEVICT.*"</w:t>
       </w:r>
       <w:r>
         <w:t xml:space="preserve"> </w:t>
@@ -6595,7 +5402,7 @@
         <w:rPr>
           <w:color w:val="7F007F"/>
         </w:rPr>
-        <w:t>lockTimeout</w:t>
+        <w:t>template</w:t>
       </w:r>
       <w:r>
         <w:rPr>
@@ -6607,6 +5414,76 @@
         <w:rPr>
           <w:i/>
           <w:iCs/>
+          <w:color w:val="2A00FF"/>
+        </w:rPr>
+        <w:t>"true"</w:t>
+      </w:r>
+      <w:r>
+        <w:t xml:space="preserve"> </w:t>
+      </w:r>
+      <w:r>
+        <w:rPr>
+          <w:color w:val="7F007F"/>
+        </w:rPr>
+        <w:t>lockStrategy</w:t>
+      </w:r>
+      <w:r>
+        <w:rPr>
+          <w:color w:val="000000"/>
+        </w:rPr>
+        <w:t>=</w:t>
+      </w:r>
+      <w:r>
+        <w:rPr>
+          <w:i/>
+          <w:iCs/>
+          <w:color w:val="2A00FF"/>
+        </w:rPr>
+        <w:t>"PESSIMISTIC"</w:t>
+      </w:r>
+      <w:r>
+        <w:t xml:space="preserve">  </w:t>
+      </w:r>
+      <w:r>
+        <w:rPr>
+          <w:color w:val="7F007F"/>
+        </w:rPr>
+        <w:t>copyMode</w:t>
+      </w:r>
+      <w:r>
+        <w:rPr>
+          <w:color w:val="000000"/>
+        </w:rPr>
+        <w:t>=</w:t>
+      </w:r>
+      <w:r>
+        <w:rPr>
+          <w:i/>
+          <w:iCs/>
+          <w:color w:val="2A00FF"/>
+        </w:rPr>
+        <w:t>"COPY_TO_BYTES"</w:t>
+      </w:r>
+      <w:r>
+        <w:t xml:space="preserve"> </w:t>
+      </w:r>
+      <w:r>
+        <w:rPr>
+          <w:color w:val="7F007F"/>
+        </w:rPr>
+        <w:t>lockTimeout</w:t>
+      </w:r>
+      <w:r>
+        <w:rPr>
+          <w:color w:val="000000"/>
+        </w:rPr>
+        <w:t>=</w:t>
+      </w:r>
+      <w:r>
+        <w:rPr>
+          <w:i/>
+          <w:iCs/>
+          <w:color w:val="2A00FF"/>
         </w:rPr>
         <w:t>"20"</w:t>
       </w:r>
@@ -6615,6 +5492,1336 @@
       </w:r>
     </w:p>
     <w:p>
+      <w:pPr>
+        <w:pStyle w:val="Code"/>
+      </w:pPr>
+      <w:r>
+        <w:t>&lt;!-- End of List/Set templates --&gt;</w:t>
+      </w:r>
+    </w:p>
+    <w:p>
+      <w:r>
+        <w:t>This is all that’s needed no matter which list maps the application uses. Each application list map will have two Maps created for it always. The LHEAD.NAME and LBUCK.NAME. The LDIRTY.NAME Map will be created if dirty sets are used. The LEVICT.NAME will be created if eviction is used.</w:t>
+      </w:r>
+    </w:p>
+    <w:p/>
+    <w:p>
+      <w:r>
+        <w:t>It’s not currently possible to back a ListMap with a backend through a Loader. Eviction policies must never be specified in the objectgrid.xml file for these templates. The list eviction APIs must be used for eviction.</w:t>
+      </w:r>
+    </w:p>
+    <w:p>
+      <w:pPr>
+        <w:pStyle w:val="Heading2"/>
+      </w:pPr>
+      <w:bookmarkStart w:id="19" w:name="_Toc167524622"/>
+      <w:r>
+        <w:t>Introduction to list operations</w:t>
+      </w:r>
+      <w:bookmarkEnd w:id="19"/>
+    </w:p>
+    <w:p>
+      <w:r>
+        <w:t>Basically, a list can be thought of as an ordered collection of elements. There is a lef most element and a right most element. Items can be pushed on to the left or right or the list. For example:</w:t>
+      </w:r>
+    </w:p>
+    <w:p>
+      <w:pPr>
+        <w:pStyle w:val="Code"/>
+      </w:pPr>
+      <w:r>
+        <w:t>WXSMapOfLists&lt;String,String&gt; lmap = utils.getCacheOfLists(“map”);</w:t>
+      </w:r>
+    </w:p>
+    <w:p>
+      <w:pPr>
+        <w:pStyle w:val="Code"/>
+      </w:pPr>
+      <w:r>
+        <w:t>lmap.lpush(“a”, “3”);</w:t>
+      </w:r>
+      <w:r>
+        <w:t xml:space="preserve"> // list is now [3]</w:t>
+      </w:r>
+    </w:p>
+    <w:p>
+      <w:pPr>
+        <w:pStyle w:val="Code"/>
+      </w:pPr>
+      <w:r>
+        <w:t>lmap.lpush(“a”, “2”);</w:t>
+      </w:r>
+      <w:r>
+        <w:t xml:space="preserve"> // now [2,3]</w:t>
+      </w:r>
+    </w:p>
+    <w:p>
+      <w:pPr>
+        <w:pStyle w:val="Code"/>
+      </w:pPr>
+      <w:r>
+        <w:t>lmap.lpush(“a”, “1”);</w:t>
+      </w:r>
+      <w:r>
+        <w:t xml:space="preserve"> // now [1,2,3]</w:t>
+      </w:r>
+    </w:p>
+    <w:p>
+      <w:r>
+        <w:t>This will create a list for the key “A” with the elements [1,2,3]. The items are pushed on the left hand side each time. The same list can be created using rpush also.</w:t>
+      </w:r>
+    </w:p>
+    <w:p>
+      <w:pPr>
+        <w:pStyle w:val="Code"/>
+      </w:pPr>
+      <w:r>
+        <w:t>WXSMapOfLists&lt;String,String&gt; lmap = utils.getCacheOfLists(“map”);</w:t>
+      </w:r>
+    </w:p>
+    <w:p>
+      <w:pPr>
+        <w:pStyle w:val="Code"/>
+      </w:pPr>
+      <w:r>
+        <w:t>lmap.rpush(“a”, “1”);</w:t>
+      </w:r>
+      <w:r>
+        <w:t xml:space="preserve"> // now [1]</w:t>
+      </w:r>
+    </w:p>
+    <w:p>
+      <w:pPr>
+        <w:pStyle w:val="Code"/>
+      </w:pPr>
+      <w:r>
+        <w:t>lmap.rpush(“a”, “2”);</w:t>
+      </w:r>
+      <w:r>
+        <w:t xml:space="preserve"> // now [1,2]</w:t>
+      </w:r>
+    </w:p>
+    <w:p>
+      <w:pPr>
+        <w:pStyle w:val="Code"/>
+      </w:pPr>
+      <w:r>
+        <w:t>lmap.rpush(“a”, “3”);</w:t>
+      </w:r>
+      <w:r>
+        <w:t xml:space="preserve"> // now [1,2,3]</w:t>
+      </w:r>
+    </w:p>
+    <w:p>
+      <w:r>
+        <w:t xml:space="preserve">Except, the </w:t>
+      </w:r>
+      <w:r>
+        <w:t>order is changed. This still results in the list [1,2,3]. The elements are added or pushed on the right hand side of the list each time.</w:t>
+      </w:r>
+    </w:p>
+    <w:p/>
+    <w:p>
+      <w:r>
+        <w:t>The opposite of pushing is popping. Items can be popped from a list from either the left or right hand side also. For example</w:t>
+      </w:r>
+    </w:p>
+    <w:p/>
+    <w:p>
+      <w:pPr>
+        <w:pStyle w:val="Code"/>
+      </w:pPr>
+      <w:r>
+        <w:t>String v1 = lmap.lpop(“a”); // pops “1” leaving [2,3]</w:t>
+      </w:r>
+    </w:p>
+    <w:p>
+      <w:pPr>
+        <w:pStyle w:val="Code"/>
+      </w:pPr>
+      <w:r>
+        <w:t>String v2 = lmap.lpop(“a”); // pops “2” leaving [3]</w:t>
+      </w:r>
+    </w:p>
+    <w:p>
+      <w:pPr>
+        <w:pStyle w:val="Code"/>
+      </w:pPr>
+      <w:r>
+        <w:t>String v3 = lmap.lpop(“a”); // pops “3” leaving []</w:t>
+      </w:r>
+    </w:p>
+    <w:p>
+      <w:r>
+        <w:t>Similarly, the rpop operation can be used as follows</w:t>
+      </w:r>
+    </w:p>
+    <w:p/>
+    <w:p>
+      <w:pPr>
+        <w:pStyle w:val="Code"/>
+      </w:pPr>
+      <w:r>
+        <w:t>String v1 = lmap.rpop(“a”); // pops 3 leaving [1,2]</w:t>
+      </w:r>
+    </w:p>
+    <w:p>
+      <w:pPr>
+        <w:pStyle w:val="Code"/>
+      </w:pPr>
+      <w:r>
+        <w:t>String v2 = lmap.rpop(“a”); // pops 2 leaving [1]</w:t>
+      </w:r>
+    </w:p>
+    <w:p>
+      <w:pPr>
+        <w:pStyle w:val="Code"/>
+      </w:pPr>
+      <w:r>
+        <w:t>String v3 = lmap.rpop(“a”); // pops 1 leaving []</w:t>
+      </w:r>
+    </w:p>
+    <w:p>
+      <w:r>
+        <w:t>Typically, applications use lists as FIFO queues. Producers push items on one side of the list and consumers pop items from the other side. Applications can also use lists as LIFO queues by popping from the same side the elements are pushed to.</w:t>
+      </w:r>
+    </w:p>
+    <w:p/>
+    <w:p>
+      <w:r>
+        <w:t>When the last element is popped from a list then the list is removed from memory. If another item is pushed to it later then the list is recreated. Thus, applications don’t usually create or destroy lists. It happens automatically.</w:t>
+      </w:r>
+    </w:p>
+    <w:p/>
+    <w:p>
+      <w:r>
+        <w:t>Multiple threads can pop elements at the same time with no issues. Each element is guaranteed to be popped to only one thread. That is, no two threads will get the same element returned from pop.</w:t>
+      </w:r>
+    </w:p>
+    <w:p/>
+    <w:p>
+      <w:r>
+        <w:t>When the list is empty then a null value is returned from lpop or rpop</w:t>
+      </w:r>
+    </w:p>
+    <w:p/>
+    <w:p>
+      <w:r>
+        <w:t xml:space="preserve">A consumer can remove every element in the list at once </w:t>
+      </w:r>
+      <w:r>
+        <w:t>using the popAll method. Again, if multiple threads call popAll at once then only one will get all the current elements. However, if the consuming threads are running in a loop then when items are pushed on to the list, the next consumer thread to call popAll will obtain ALL the current elements pushed since the last popAll call.</w:t>
+      </w:r>
+    </w:p>
+    <w:p/>
+    <w:p>
+      <w:r>
+        <w:t>The rtrim method can be used to trim a list by removing elements from the right hand side until the list length is no more than the specified size.</w:t>
+      </w:r>
+    </w:p>
+    <w:p/>
+    <w:p>
+      <w:r>
+        <w:t>The llen method returns the current size of the list but the isEmpty method is typically faster if the application just wants to check if a list is empty.</w:t>
+      </w:r>
+    </w:p>
+    <w:p/>
+    <w:p>
+      <w:r>
+        <w:t>The lrange method allows an application to retrieve the current contents of a subset of the list. The elements are returned from the left index to the right index inclusive. If the list doesn’t have enough elements then the return list will be shorter. Remember, there is no lock for lists. It’s entirely possible to check the length of a list and then call lrange only to find that another thread has called popAll in between the length check and lrange calls.</w:t>
+      </w:r>
+    </w:p>
+    <w:p/>
+    <w:p>
+      <w:r>
+        <w:t>The remove method can be thought of as an optimized popAll. It simply removes the list and does not return the current elements.</w:t>
+      </w:r>
+      <w:r>
+        <w:t xml:space="preserve"> The remove method MUST not be used when using dirty sets as discussed later. The lpop/rpop or popAll must be used to remove elements.</w:t>
+      </w:r>
+    </w:p>
+    <w:p>
+      <w:pPr>
+        <w:pStyle w:val="Heading2"/>
+      </w:pPr>
+      <w:bookmarkStart w:id="20" w:name="_Toc167524623"/>
+      <w:r>
+        <w:t>Conditional push methods</w:t>
+      </w:r>
+      <w:bookmarkEnd w:id="20"/>
+    </w:p>
+    <w:p>
+      <w:r>
+        <w:t>These methods will only push a value if not existing member of the list matches a specified filter. This is useful to prevent duplicate items being added to a list for example. If a user is submitting work that translates in to an item on a list then a cpush method can be used to only do a new push if not existing element already does the same thing.</w:t>
+      </w:r>
+    </w:p>
+    <w:p>
+      <w:pPr>
+        <w:pStyle w:val="Heading2"/>
+      </w:pPr>
+      <w:bookmarkStart w:id="21" w:name="_Toc167524624"/>
+      <w:r>
+        <w:t>Summary</w:t>
+      </w:r>
+      <w:bookmarkEnd w:id="21"/>
+    </w:p>
+    <w:p>
+      <w:r>
+        <w:t>Here are the basic methods for WXSMapOfLists:</w:t>
+      </w:r>
+    </w:p>
+    <w:p>
+      <w:pPr>
+        <w:pStyle w:val="Code"/>
+      </w:pPr>
+      <w:r>
+        <w:rPr>
+          <w:b/>
+          <w:bCs/>
+          <w:color w:val="7F0055"/>
+        </w:rPr>
+        <w:t>public</w:t>
+      </w:r>
+      <w:r>
+        <w:t xml:space="preserve"> </w:t>
+      </w:r>
+      <w:r>
+        <w:rPr>
+          <w:b/>
+          <w:bCs/>
+          <w:color w:val="7F0055"/>
+        </w:rPr>
+        <w:t>interface</w:t>
+      </w:r>
+      <w:r>
+        <w:t xml:space="preserve"> WXSMapOfLists&lt;K,V&gt; {</w:t>
+      </w:r>
+    </w:p>
+    <w:p>
+      <w:pPr>
+        <w:pStyle w:val="Code"/>
+      </w:pPr>
+      <w:r>
+        <w:tab/>
+      </w:r>
+      <w:r>
+        <w:rPr>
+          <w:b/>
+          <w:bCs/>
+          <w:color w:val="7F0055"/>
+        </w:rPr>
+        <w:t>public</w:t>
+      </w:r>
+      <w:r>
+        <w:t xml:space="preserve"> </w:t>
+      </w:r>
+      <w:r>
+        <w:rPr>
+          <w:b/>
+          <w:bCs/>
+          <w:color w:val="7F0055"/>
+        </w:rPr>
+        <w:t>void</w:t>
+      </w:r>
+      <w:r>
+        <w:t xml:space="preserve"> rtrim(K key, </w:t>
+      </w:r>
+      <w:r>
+        <w:rPr>
+          <w:b/>
+          <w:bCs/>
+          <w:color w:val="7F0055"/>
+        </w:rPr>
+        <w:t>int</w:t>
+      </w:r>
+      <w:r>
+        <w:t xml:space="preserve"> size);</w:t>
+      </w:r>
+    </w:p>
+    <w:p>
+      <w:pPr>
+        <w:pStyle w:val="Code"/>
+      </w:pPr>
+    </w:p>
+    <w:p>
+      <w:pPr>
+        <w:pStyle w:val="Code"/>
+      </w:pPr>
+      <w:r>
+        <w:tab/>
+      </w:r>
+      <w:r>
+        <w:rPr>
+          <w:b/>
+          <w:bCs/>
+          <w:color w:val="7F0055"/>
+        </w:rPr>
+        <w:t>public</w:t>
+      </w:r>
+      <w:r>
+        <w:t xml:space="preserve"> </w:t>
+      </w:r>
+      <w:r>
+        <w:rPr>
+          <w:b/>
+          <w:bCs/>
+          <w:color w:val="7F0055"/>
+        </w:rPr>
+        <w:t>void</w:t>
+      </w:r>
+      <w:r>
+        <w:t xml:space="preserve"> lpush(K key, V value);</w:t>
+      </w:r>
+    </w:p>
+    <w:p>
+      <w:pPr>
+        <w:pStyle w:val="Code"/>
+      </w:pPr>
+      <w:r>
+        <w:tab/>
+      </w:r>
+      <w:r>
+        <w:rPr>
+          <w:b/>
+          <w:bCs/>
+          <w:color w:val="7F0055"/>
+        </w:rPr>
+        <w:t>public</w:t>
+      </w:r>
+      <w:r>
+        <w:t xml:space="preserve"> </w:t>
+      </w:r>
+      <w:r>
+        <w:rPr>
+          <w:b/>
+          <w:bCs/>
+          <w:color w:val="7F0055"/>
+        </w:rPr>
+        <w:t>void</w:t>
+      </w:r>
+      <w:r>
+        <w:t xml:space="preserve"> lpush(K key, List&lt;V&gt; values);</w:t>
+      </w:r>
+    </w:p>
+    <w:p>
+      <w:pPr>
+        <w:pStyle w:val="Code"/>
+      </w:pPr>
+      <w:r>
+        <w:tab/>
+      </w:r>
+      <w:r>
+        <w:rPr>
+          <w:b/>
+          <w:bCs/>
+          <w:color w:val="7F0055"/>
+        </w:rPr>
+        <w:t>public</w:t>
+      </w:r>
+      <w:r>
+        <w:t xml:space="preserve"> </w:t>
+      </w:r>
+      <w:r>
+        <w:rPr>
+          <w:b/>
+          <w:bCs/>
+          <w:color w:val="7F0055"/>
+        </w:rPr>
+        <w:t>void</w:t>
+      </w:r>
+      <w:r>
+        <w:t xml:space="preserve"> lpush(Map&lt;K, List&lt;V&gt;&gt; items);</w:t>
+      </w:r>
+    </w:p>
+    <w:p>
+      <w:pPr>
+        <w:pStyle w:val="Code"/>
+      </w:pPr>
+      <w:r>
+        <w:tab/>
+      </w:r>
+      <w:r>
+        <w:rPr>
+          <w:b/>
+          <w:bCs/>
+          <w:color w:val="7F0055"/>
+        </w:rPr>
+        <w:t>public</w:t>
+      </w:r>
+      <w:r>
+        <w:t xml:space="preserve"> </w:t>
+      </w:r>
+      <w:r>
+        <w:rPr>
+          <w:b/>
+          <w:bCs/>
+          <w:color w:val="7F0055"/>
+        </w:rPr>
+        <w:t>void</w:t>
+      </w:r>
+      <w:r>
+        <w:t xml:space="preserve"> lcpush(K key, V value, Filter condition);</w:t>
+      </w:r>
+    </w:p>
+    <w:p>
+      <w:pPr>
+        <w:pStyle w:val="Code"/>
+      </w:pPr>
+    </w:p>
+    <w:p>
+      <w:pPr>
+        <w:pStyle w:val="Code"/>
+      </w:pPr>
+      <w:r>
+        <w:tab/>
+      </w:r>
+      <w:r>
+        <w:rPr>
+          <w:b/>
+          <w:bCs/>
+          <w:color w:val="7F0055"/>
+        </w:rPr>
+        <w:t>public</w:t>
+      </w:r>
+      <w:r>
+        <w:t xml:space="preserve"> </w:t>
+      </w:r>
+      <w:r>
+        <w:rPr>
+          <w:b/>
+          <w:bCs/>
+          <w:color w:val="7F0055"/>
+        </w:rPr>
+        <w:t>void</w:t>
+      </w:r>
+      <w:r>
+        <w:t xml:space="preserve"> lpush(K key, V value, K</w:t>
+      </w:r>
+      <w:r>
+        <w:t xml:space="preserve"> dirtySet);</w:t>
+      </w:r>
+    </w:p>
+    <w:p>
+      <w:pPr>
+        <w:pStyle w:val="Code"/>
+      </w:pPr>
+      <w:r>
+        <w:tab/>
+      </w:r>
+      <w:r>
+        <w:rPr>
+          <w:b/>
+          <w:bCs/>
+          <w:color w:val="7F0055"/>
+        </w:rPr>
+        <w:t>public</w:t>
+      </w:r>
+      <w:r>
+        <w:t xml:space="preserve"> </w:t>
+      </w:r>
+      <w:r>
+        <w:rPr>
+          <w:b/>
+          <w:bCs/>
+          <w:color w:val="7F0055"/>
+        </w:rPr>
+        <w:t>void</w:t>
+      </w:r>
+      <w:r>
+        <w:t xml:space="preserve"> l</w:t>
+      </w:r>
+      <w:r>
+        <w:t>push(K key, List&lt;V&gt; values, K</w:t>
+      </w:r>
+      <w:r>
+        <w:t xml:space="preserve"> dirtySet);</w:t>
+      </w:r>
+    </w:p>
+    <w:p>
+      <w:pPr>
+        <w:pStyle w:val="Code"/>
+      </w:pPr>
+      <w:r>
+        <w:tab/>
+      </w:r>
+      <w:r>
+        <w:rPr>
+          <w:b/>
+          <w:bCs/>
+          <w:color w:val="7F0055"/>
+        </w:rPr>
+        <w:t>public</w:t>
+      </w:r>
+      <w:r>
+        <w:t xml:space="preserve"> </w:t>
+      </w:r>
+      <w:r>
+        <w:rPr>
+          <w:b/>
+          <w:bCs/>
+          <w:color w:val="7F0055"/>
+        </w:rPr>
+        <w:t>void</w:t>
+      </w:r>
+      <w:r>
+        <w:t xml:space="preserve"> l</w:t>
+      </w:r>
+      <w:r>
+        <w:t>push(Map&lt;K, List&lt;V&gt;&gt; items, K</w:t>
+      </w:r>
+      <w:r>
+        <w:t xml:space="preserve"> dirtySet);</w:t>
+      </w:r>
+    </w:p>
+    <w:p>
+      <w:pPr>
+        <w:pStyle w:val="Code"/>
+      </w:pPr>
+      <w:r>
+        <w:tab/>
+      </w:r>
+      <w:r>
+        <w:rPr>
+          <w:b/>
+          <w:bCs/>
+          <w:color w:val="7F0055"/>
+        </w:rPr>
+        <w:t>public</w:t>
+      </w:r>
+      <w:r>
+        <w:t xml:space="preserve"> </w:t>
+      </w:r>
+      <w:r>
+        <w:rPr>
+          <w:b/>
+          <w:bCs/>
+          <w:color w:val="7F0055"/>
+        </w:rPr>
+        <w:t>void</w:t>
+      </w:r>
+      <w:r>
+        <w:t xml:space="preserve"> lcpush(K key, V value, Filter condition, K dirtyKey);</w:t>
+      </w:r>
+    </w:p>
+    <w:p>
+      <w:pPr>
+        <w:pStyle w:val="Code"/>
+      </w:pPr>
+    </w:p>
+    <w:p>
+      <w:pPr>
+        <w:pStyle w:val="Code"/>
+      </w:pPr>
+      <w:r>
+        <w:tab/>
+      </w:r>
+      <w:r>
+        <w:rPr>
+          <w:b/>
+          <w:bCs/>
+          <w:color w:val="7F0055"/>
+        </w:rPr>
+        <w:t>public</w:t>
+      </w:r>
+      <w:r>
+        <w:t xml:space="preserve"> </w:t>
+      </w:r>
+      <w:r>
+        <w:rPr>
+          <w:b/>
+          <w:bCs/>
+          <w:color w:val="7F0055"/>
+        </w:rPr>
+        <w:t>void</w:t>
+      </w:r>
+      <w:r>
+        <w:t xml:space="preserve"> rpush(Map&lt;K, List&lt;V&gt;&gt; items);</w:t>
+      </w:r>
+    </w:p>
+    <w:p>
+      <w:pPr>
+        <w:pStyle w:val="Code"/>
+      </w:pPr>
+      <w:r>
+        <w:tab/>
+      </w:r>
+      <w:r>
+        <w:rPr>
+          <w:b/>
+          <w:bCs/>
+          <w:color w:val="7F0055"/>
+        </w:rPr>
+        <w:t>public</w:t>
+      </w:r>
+      <w:r>
+        <w:t xml:space="preserve"> </w:t>
+      </w:r>
+      <w:r>
+        <w:rPr>
+          <w:b/>
+          <w:bCs/>
+          <w:color w:val="7F0055"/>
+        </w:rPr>
+        <w:t>void</w:t>
+      </w:r>
+      <w:r>
+        <w:t xml:space="preserve"> rpush(K key, V value);</w:t>
+      </w:r>
+    </w:p>
+    <w:p>
+      <w:pPr>
+        <w:pStyle w:val="Code"/>
+      </w:pPr>
+      <w:r>
+        <w:tab/>
+      </w:r>
+      <w:r>
+        <w:rPr>
+          <w:b/>
+          <w:bCs/>
+          <w:color w:val="7F0055"/>
+        </w:rPr>
+        <w:t>public</w:t>
+      </w:r>
+      <w:r>
+        <w:t xml:space="preserve"> </w:t>
+      </w:r>
+      <w:r>
+        <w:rPr>
+          <w:b/>
+          <w:bCs/>
+          <w:color w:val="7F0055"/>
+        </w:rPr>
+        <w:t>void</w:t>
+      </w:r>
+      <w:r>
+        <w:t xml:space="preserve"> rpush(K key, List&lt;V&gt; values);</w:t>
+      </w:r>
+    </w:p>
+    <w:p>
+      <w:pPr>
+        <w:pStyle w:val="Code"/>
+      </w:pPr>
+      <w:r>
+        <w:tab/>
+      </w:r>
+      <w:r>
+        <w:rPr>
+          <w:b/>
+          <w:bCs/>
+          <w:color w:val="7F0055"/>
+        </w:rPr>
+        <w:t>public</w:t>
+      </w:r>
+      <w:r>
+        <w:t xml:space="preserve"> </w:t>
+      </w:r>
+      <w:r>
+        <w:rPr>
+          <w:b/>
+          <w:bCs/>
+          <w:color w:val="7F0055"/>
+        </w:rPr>
+        <w:t>void</w:t>
+      </w:r>
+      <w:r>
+        <w:t xml:space="preserve"> rcpush(K key, V value, Filter condition);</w:t>
+      </w:r>
+    </w:p>
+    <w:p>
+      <w:pPr>
+        <w:pStyle w:val="Code"/>
+      </w:pPr>
+    </w:p>
+    <w:p>
+      <w:pPr>
+        <w:pStyle w:val="Code"/>
+      </w:pPr>
+      <w:r>
+        <w:tab/>
+      </w:r>
+      <w:r>
+        <w:rPr>
+          <w:b/>
+          <w:bCs/>
+          <w:color w:val="7F0055"/>
+        </w:rPr>
+        <w:t>public</w:t>
+      </w:r>
+      <w:r>
+        <w:t xml:space="preserve"> </w:t>
+      </w:r>
+      <w:r>
+        <w:rPr>
+          <w:b/>
+          <w:bCs/>
+          <w:color w:val="7F0055"/>
+        </w:rPr>
+        <w:t>void</w:t>
+      </w:r>
+      <w:r>
+        <w:t xml:space="preserve"> r</w:t>
+      </w:r>
+      <w:r>
+        <w:t>push(Map&lt;K, List&lt;V&gt;&gt; items, K</w:t>
+      </w:r>
+      <w:r>
+        <w:t xml:space="preserve"> dirtySet);</w:t>
+      </w:r>
+    </w:p>
+    <w:p>
+      <w:pPr>
+        <w:pStyle w:val="Code"/>
+      </w:pPr>
+      <w:r>
+        <w:tab/>
+      </w:r>
+      <w:r>
+        <w:rPr>
+          <w:b/>
+          <w:bCs/>
+          <w:color w:val="7F0055"/>
+        </w:rPr>
+        <w:t>public</w:t>
+      </w:r>
+      <w:r>
+        <w:t xml:space="preserve"> </w:t>
+      </w:r>
+      <w:r>
+        <w:rPr>
+          <w:b/>
+          <w:bCs/>
+          <w:color w:val="7F0055"/>
+        </w:rPr>
+        <w:t>void</w:t>
+      </w:r>
+      <w:r>
+        <w:t xml:space="preserve"> rpush(K key, V value, K dirtySet);</w:t>
+      </w:r>
+    </w:p>
+    <w:p>
+      <w:pPr>
+        <w:pStyle w:val="Code"/>
+      </w:pPr>
+      <w:r>
+        <w:tab/>
+      </w:r>
+      <w:r>
+        <w:rPr>
+          <w:b/>
+          <w:bCs/>
+          <w:color w:val="7F0055"/>
+        </w:rPr>
+        <w:t>public</w:t>
+      </w:r>
+      <w:r>
+        <w:t xml:space="preserve"> </w:t>
+      </w:r>
+      <w:r>
+        <w:rPr>
+          <w:b/>
+          <w:bCs/>
+          <w:color w:val="7F0055"/>
+        </w:rPr>
+        <w:t>void</w:t>
+      </w:r>
+      <w:r>
+        <w:t xml:space="preserve"> rpush(K key, List&lt;V&gt; values, K dirtySet);</w:t>
+      </w:r>
+    </w:p>
+    <w:p>
+      <w:pPr>
+        <w:pStyle w:val="Code"/>
+      </w:pPr>
+      <w:r>
+        <w:tab/>
+      </w:r>
+      <w:r>
+        <w:rPr>
+          <w:b/>
+          <w:bCs/>
+          <w:color w:val="7F0055"/>
+        </w:rPr>
+        <w:t>public</w:t>
+      </w:r>
+      <w:r>
+        <w:t xml:space="preserve"> </w:t>
+      </w:r>
+      <w:r>
+        <w:rPr>
+          <w:b/>
+          <w:bCs/>
+          <w:color w:val="7F0055"/>
+        </w:rPr>
+        <w:t>void</w:t>
+      </w:r>
+      <w:r>
+        <w:t xml:space="preserve"> rcpush(K key, V value, Filter condition, K dirtyKey);</w:t>
+      </w:r>
+    </w:p>
+    <w:p>
+      <w:pPr>
+        <w:pStyle w:val="Code"/>
+      </w:pPr>
+    </w:p>
+    <w:p>
+      <w:pPr>
+        <w:pStyle w:val="Code"/>
+      </w:pPr>
+      <w:r>
+        <w:tab/>
+      </w:r>
+      <w:r>
+        <w:rPr>
+          <w:b/>
+          <w:bCs/>
+          <w:color w:val="7F0055"/>
+        </w:rPr>
+        <w:t>public</w:t>
+      </w:r>
+      <w:r>
+        <w:t xml:space="preserve"> V lpop(K key);</w:t>
+      </w:r>
+    </w:p>
+    <w:p>
+      <w:pPr>
+        <w:pStyle w:val="Code"/>
+      </w:pPr>
+      <w:r>
+        <w:tab/>
+      </w:r>
+      <w:r>
+        <w:rPr>
+          <w:b/>
+          <w:bCs/>
+          <w:color w:val="7F0055"/>
+        </w:rPr>
+        <w:t>public</w:t>
+      </w:r>
+      <w:r>
+        <w:t xml:space="preserve"> V lpop(K key, K dirtyKey);</w:t>
+      </w:r>
+    </w:p>
+    <w:p>
+      <w:pPr>
+        <w:pStyle w:val="Code"/>
+      </w:pPr>
+      <w:r>
+        <w:tab/>
+      </w:r>
+      <w:r>
+        <w:rPr>
+          <w:b/>
+          <w:bCs/>
+          <w:color w:val="7F0055"/>
+        </w:rPr>
+        <w:t>public</w:t>
+      </w:r>
+      <w:r>
+        <w:t xml:space="preserve"> ArrayList&lt;V&gt; popAll(K key);</w:t>
+      </w:r>
+    </w:p>
+    <w:p>
+      <w:pPr>
+        <w:pStyle w:val="Code"/>
+      </w:pPr>
+      <w:r>
+        <w:tab/>
+      </w:r>
+      <w:r>
+        <w:rPr>
+          <w:b/>
+          <w:bCs/>
+          <w:color w:val="7F0055"/>
+        </w:rPr>
+        <w:t>public</w:t>
+      </w:r>
+      <w:r>
+        <w:t xml:space="preserve"> ArrayList&lt;V&gt; popAll(K key, K dirtyKey);</w:t>
+      </w:r>
+    </w:p>
+    <w:p>
+      <w:pPr>
+        <w:pStyle w:val="Code"/>
+      </w:pPr>
+      <w:r>
+        <w:tab/>
+      </w:r>
+      <w:r>
+        <w:rPr>
+          <w:b/>
+          <w:bCs/>
+          <w:color w:val="7F0055"/>
+        </w:rPr>
+        <w:t>public</w:t>
+      </w:r>
+      <w:r>
+        <w:t xml:space="preserve"> V rpop(K key);</w:t>
+      </w:r>
+    </w:p>
+    <w:p>
+      <w:pPr>
+        <w:pStyle w:val="Code"/>
+      </w:pPr>
+      <w:r>
+        <w:tab/>
+      </w:r>
+      <w:r>
+        <w:rPr>
+          <w:b/>
+          <w:bCs/>
+          <w:color w:val="7F0055"/>
+        </w:rPr>
+        <w:t>public</w:t>
+      </w:r>
+      <w:r>
+        <w:t xml:space="preserve"> V rpop(K key, K dirtyKey);</w:t>
+      </w:r>
+    </w:p>
+    <w:p>
+      <w:pPr>
+        <w:pStyle w:val="Code"/>
+      </w:pPr>
+    </w:p>
+    <w:p>
+      <w:pPr>
+        <w:pStyle w:val="Code"/>
+      </w:pPr>
+      <w:r>
+        <w:tab/>
+      </w:r>
+      <w:r>
+        <w:rPr>
+          <w:b/>
+          <w:bCs/>
+          <w:color w:val="7F0055"/>
+        </w:rPr>
+        <w:t>public</w:t>
+      </w:r>
+      <w:r>
+        <w:t xml:space="preserve"> </w:t>
+      </w:r>
+      <w:r>
+        <w:rPr>
+          <w:b/>
+          <w:bCs/>
+          <w:color w:val="7F0055"/>
+        </w:rPr>
+        <w:t>void</w:t>
+      </w:r>
+      <w:r>
+        <w:t xml:space="preserve"> remove(K key);</w:t>
+      </w:r>
+    </w:p>
+    <w:p>
+      <w:pPr>
+        <w:pStyle w:val="Code"/>
+      </w:pPr>
+    </w:p>
+    <w:p>
+      <w:pPr>
+        <w:pStyle w:val="Code"/>
+      </w:pPr>
+      <w:r>
+        <w:tab/>
+      </w:r>
+      <w:r>
+        <w:rPr>
+          <w:b/>
+          <w:bCs/>
+          <w:color w:val="7F0055"/>
+        </w:rPr>
+        <w:t>public</w:t>
+      </w:r>
+      <w:r>
+        <w:t xml:space="preserve"> ArrayList&lt;V&gt; lrange(K key, </w:t>
+      </w:r>
+      <w:r>
+        <w:rPr>
+          <w:b/>
+          <w:bCs/>
+          <w:color w:val="7F0055"/>
+        </w:rPr>
+        <w:t>int</w:t>
+      </w:r>
+      <w:r>
+        <w:t xml:space="preserve"> low, </w:t>
+      </w:r>
+      <w:r>
+        <w:rPr>
+          <w:b/>
+          <w:bCs/>
+          <w:color w:val="7F0055"/>
+        </w:rPr>
+        <w:t>int</w:t>
+      </w:r>
+      <w:r>
+        <w:t xml:space="preserve"> high</w:t>
+      </w:r>
+      <w:r>
+        <w:t>);</w:t>
+      </w:r>
+    </w:p>
+    <w:p>
+      <w:pPr>
+        <w:pStyle w:val="Code"/>
+      </w:pPr>
+      <w:r>
+        <w:tab/>
+      </w:r>
+      <w:r>
+        <w:rPr>
+          <w:b/>
+          <w:bCs/>
+          <w:color w:val="7F0055"/>
+        </w:rPr>
+        <w:t>public</w:t>
+      </w:r>
+      <w:r>
+        <w:t xml:space="preserve"> ArrayList&lt;V&gt; lrange(K key, </w:t>
+      </w:r>
+      <w:r>
+        <w:rPr>
+          <w:b/>
+          <w:bCs/>
+          <w:color w:val="7F0055"/>
+        </w:rPr>
+        <w:t>int</w:t>
+      </w:r>
+      <w:r>
+        <w:t xml:space="preserve"> low, </w:t>
+      </w:r>
+      <w:r>
+        <w:rPr>
+          <w:b/>
+          <w:bCs/>
+          <w:color w:val="7F0055"/>
+        </w:rPr>
+        <w:t>int</w:t>
+      </w:r>
+      <w:r>
+        <w:t xml:space="preserve"> high, Filter... filter);</w:t>
+      </w:r>
+    </w:p>
+    <w:p>
+      <w:pPr>
+        <w:pStyle w:val="Code"/>
+      </w:pPr>
+    </w:p>
+    <w:p>
+      <w:pPr>
+        <w:pStyle w:val="Code"/>
+      </w:pPr>
+      <w:r>
+        <w:tab/>
+      </w:r>
+      <w:r>
+        <w:rPr>
+          <w:b/>
+          <w:bCs/>
+          <w:color w:val="7F0055"/>
+        </w:rPr>
+        <w:t>public</w:t>
+      </w:r>
+      <w:r>
+        <w:t xml:space="preserve"> </w:t>
+      </w:r>
+      <w:r>
+        <w:rPr>
+          <w:b/>
+          <w:bCs/>
+          <w:color w:val="7F0055"/>
+        </w:rPr>
+        <w:t>int</w:t>
+      </w:r>
+      <w:r>
+        <w:t xml:space="preserve"> llen(K key);</w:t>
+      </w:r>
+    </w:p>
+    <w:p>
+      <w:pPr>
+        <w:pStyle w:val="Code"/>
+      </w:pPr>
+      <w:r>
+        <w:tab/>
+      </w:r>
+      <w:r>
+        <w:rPr>
+          <w:b/>
+          <w:bCs/>
+          <w:color w:val="7F0055"/>
+        </w:rPr>
+        <w:t>public</w:t>
+      </w:r>
+      <w:r>
+        <w:t xml:space="preserve"> </w:t>
+      </w:r>
+      <w:r>
+        <w:rPr>
+          <w:b/>
+          <w:bCs/>
+          <w:color w:val="7F0055"/>
+        </w:rPr>
+        <w:t>boolean</w:t>
+      </w:r>
+      <w:r>
+        <w:t xml:space="preserve"> isEmpty(K key);</w:t>
+      </w:r>
+    </w:p>
+    <w:p>
+      <w:pPr>
+        <w:pStyle w:val="Code"/>
+      </w:pPr>
+      <w:r>
+        <w:t>}</w:t>
+      </w:r>
+    </w:p>
+    <w:p>
+      <w:r>
+        <w:t>Dirty sets will be discussed later as an advanced topic.</w:t>
+      </w:r>
+    </w:p>
+    <w:p>
+      <w:pPr>
+        <w:pStyle w:val="Heading1"/>
+      </w:pPr>
+      <w:bookmarkStart w:id="22" w:name="_Toc167524625"/>
+      <w:r>
+        <w:t>Working with sets</w:t>
+      </w:r>
+      <w:bookmarkEnd w:id="22"/>
+    </w:p>
+    <w:p>
+      <w:r>
+        <w:t>WXSUtils also supports Maps whose values are Sets of values. This has also proven to be a common data structure used by customers. Here, each key in a Map has a set of values. Again, like lists, the application doesn’t work directly with the map values themselves, i.e. the sets. Instead, WXSUtils provides higher level operations to make working with sets much easier and scalable.</w:t>
+      </w:r>
+    </w:p>
+    <w:p>
+      <w:r>
+        <w:t>Like lists, the implementation assumes a Set of values will always be small enough to be stored within a single container JVM. The set for a specific key is stored in exactly one partition. This is an implementation choice for higher speed.</w:t>
+      </w:r>
+    </w:p>
+    <w:p>
+      <w:pPr>
+        <w:pStyle w:val="Heading2"/>
+      </w:pPr>
+      <w:bookmarkStart w:id="23" w:name="_Toc167524626"/>
+      <w:r>
+        <w:t>Configuring xml files for sets</w:t>
+      </w:r>
+      <w:bookmarkEnd w:id="23"/>
+    </w:p>
+    <w:p>
+      <w:r>
+        <w:t>The application add a single Map named after the set to their objectgrid.xml and deployment.xml files. No eviction policy is supported on this map. No Loader is supported. Typically the map definition should look like this:</w:t>
+      </w:r>
+    </w:p>
+    <w:p>
+      <w:pPr>
+        <w:pStyle w:val="Code"/>
+      </w:pPr>
+      <w:r>
+        <w:t>&lt;</w:t>
+      </w:r>
+      <w:r>
+        <w:rPr>
+          <w:color w:val="3F7F7F"/>
+        </w:rPr>
+        <w:t>backingMap</w:t>
+      </w:r>
+      <w:r>
+        <w:t xml:space="preserve"> </w:t>
+      </w:r>
+      <w:r>
+        <w:rPr>
+          <w:color w:val="7F007F"/>
+        </w:rPr>
+        <w:t>name</w:t>
+      </w:r>
+      <w:r>
+        <w:rPr>
+          <w:color w:val="000000"/>
+        </w:rPr>
+        <w:t>=</w:t>
+      </w:r>
+      <w:r>
+        <w:rPr>
+          <w:i/>
+          <w:iCs/>
+        </w:rPr>
+        <w:t>"SetName"</w:t>
+      </w:r>
+      <w:r>
+        <w:t xml:space="preserve"> </w:t>
+      </w:r>
+      <w:r>
+        <w:rPr>
+          <w:color w:val="7F007F"/>
+        </w:rPr>
+        <w:t>lockStrategy</w:t>
+      </w:r>
+      <w:r>
+        <w:rPr>
+          <w:color w:val="000000"/>
+        </w:rPr>
+        <w:t>=</w:t>
+      </w:r>
+      <w:r>
+        <w:rPr>
+          <w:i/>
+          <w:iCs/>
+        </w:rPr>
+        <w:t>"PESSIMISTIC"</w:t>
+      </w:r>
+      <w:r>
+        <w:t xml:space="preserve">  </w:t>
+      </w:r>
+      <w:r>
+        <w:rPr>
+          <w:color w:val="7F007F"/>
+        </w:rPr>
+        <w:t>copyMode</w:t>
+      </w:r>
+      <w:r>
+        <w:rPr>
+          <w:color w:val="000000"/>
+        </w:rPr>
+        <w:t>=</w:t>
+      </w:r>
+      <w:r>
+        <w:rPr>
+          <w:i/>
+          <w:iCs/>
+        </w:rPr>
+        <w:t>"COPY_TO_BYTES"</w:t>
+      </w:r>
+      <w:r>
+        <w:t xml:space="preserve"> </w:t>
+      </w:r>
+      <w:r>
+        <w:rPr>
+          <w:color w:val="7F007F"/>
+        </w:rPr>
+        <w:t>lockTimeout</w:t>
+      </w:r>
+      <w:r>
+        <w:rPr>
+          <w:color w:val="000000"/>
+        </w:rPr>
+        <w:t>=</w:t>
+      </w:r>
+      <w:r>
+        <w:rPr>
+          <w:i/>
+          <w:iCs/>
+        </w:rPr>
+        <w:t>"20"</w:t>
+      </w:r>
+      <w:r>
+        <w:t>/&gt;</w:t>
+      </w:r>
+    </w:p>
+    <w:p>
       <w:r>
         <w:t>Each set key used by the application in a given map actually created many entries in the Map. The set contents are stored in the map as lots of sub-sets. It’s possible for each application set to have up to 211 entries</w:t>
       </w:r>
@@ -6632,7 +6839,7 @@
       <w:pPr>
         <w:pStyle w:val="Heading2"/>
       </w:pPr>
-      <w:bookmarkStart w:id="24" w:name="_Toc166219997"/>
+      <w:bookmarkStart w:id="24" w:name="_Toc167524627"/>
       <w:r>
         <w:t>Introduction to Set operations</w:t>
       </w:r>
@@ -6746,7 +6953,7 @@
       <w:pPr>
         <w:pStyle w:val="Heading2"/>
       </w:pPr>
-      <w:bookmarkStart w:id="25" w:name="_Toc166219998"/>
+      <w:bookmarkStart w:id="25" w:name="_Toc167524628"/>
       <w:r>
         <w:t>Bulk set operations</w:t>
       </w:r>
@@ -6926,7 +7133,7 @@
       <w:pPr>
         <w:pStyle w:val="Heading2"/>
       </w:pPr>
-      <w:bookmarkStart w:id="26" w:name="_Toc166219999"/>
+      <w:bookmarkStart w:id="26" w:name="_Toc167524629"/>
       <w:r>
         <w:t>Advanced set operations</w:t>
       </w:r>
@@ -6936,7 +7143,7 @@
       <w:pPr>
         <w:pStyle w:val="Heading3"/>
       </w:pPr>
-      <w:bookmarkStart w:id="27" w:name="_Toc166220000"/>
+      <w:bookmarkStart w:id="27" w:name="_Toc167524630"/>
       <w:r>
         <w:t>Get with Filter</w:t>
       </w:r>
@@ -6985,7 +7192,7 @@
       <w:pPr>
         <w:pStyle w:val="Heading3"/>
       </w:pPr>
-      <w:bookmarkStart w:id="28" w:name="_Toc166220001"/>
+      <w:bookmarkStart w:id="28" w:name="_Toc167524631"/>
       <w:r>
         <w:t>Add and flush</w:t>
       </w:r>
@@ -7041,7 +7248,7 @@
       <w:pPr>
         <w:pStyle w:val="Heading2"/>
       </w:pPr>
-      <w:bookmarkStart w:id="29" w:name="_Toc166220002"/>
+      <w:bookmarkStart w:id="29" w:name="_Toc167524632"/>
       <w:r>
         <w:t>Differences between sets and lists</w:t>
       </w:r>
@@ -7056,7 +7263,7 @@
       <w:pPr>
         <w:pStyle w:val="Heading1"/>
       </w:pPr>
-      <w:bookmarkStart w:id="30" w:name="_Toc166220003"/>
+      <w:bookmarkStart w:id="30" w:name="_Toc167524633"/>
       <w:r>
         <w:t>Jobs: How to easily v</w:t>
       </w:r>
@@ -7085,7 +7292,7 @@
       <w:pPr>
         <w:pStyle w:val="Heading2"/>
       </w:pPr>
-      <w:bookmarkStart w:id="31" w:name="_Toc166220004"/>
+      <w:bookmarkStart w:id="31" w:name="_Toc167524634"/>
       <w:r>
         <w:t>Looping over grid data</w:t>
       </w:r>
@@ -7111,7 +7318,7 @@
       <w:pPr>
         <w:pStyle w:val="Heading2"/>
       </w:pPr>
-      <w:bookmarkStart w:id="32" w:name="_Toc166220005"/>
+      <w:bookmarkStart w:id="32" w:name="_Toc167524635"/>
       <w:r>
         <w:t>Job Framework details</w:t>
       </w:r>
@@ -7156,7 +7363,7 @@
       <w:pPr>
         <w:pStyle w:val="Heading3"/>
       </w:pPr>
-      <w:bookmarkStart w:id="33" w:name="_Toc166220006"/>
+      <w:bookmarkStart w:id="33" w:name="_Toc167524636"/>
       <w:r>
         <w:t>Visit Every Partition Job Example</w:t>
       </w:r>
@@ -8470,7 +8677,7 @@
       <w:pPr>
         <w:pStyle w:val="Heading3"/>
       </w:pPr>
-      <w:bookmarkStart w:id="34" w:name="_Toc166220007"/>
+      <w:bookmarkStart w:id="34" w:name="_Toc167524637"/>
       <w:r>
         <w:t>Run a query over the grid</w:t>
       </w:r>
@@ -10274,7 +10481,7 @@
       <w:pPr>
         <w:pStyle w:val="Heading1"/>
       </w:pPr>
-      <w:bookmarkStart w:id="35" w:name="_Toc166220008"/>
+      <w:bookmarkStart w:id="35" w:name="_Toc167524638"/>
       <w:r>
         <w:t>Lists and dirty Sets</w:t>
       </w:r>
@@ -10289,7 +10496,7 @@
       <w:pPr>
         <w:pStyle w:val="Heading2"/>
       </w:pPr>
-      <w:bookmarkStart w:id="36" w:name="_Toc166220009"/>
+      <w:bookmarkStart w:id="36" w:name="_Toc167524639"/>
       <w:r>
         <w:t>Specifying a dirty set when pushing elements in a list</w:t>
       </w:r>
@@ -10307,7 +10514,7 @@
       <w:pPr>
         <w:pStyle w:val="Heading2"/>
       </w:pPr>
-      <w:bookmarkStart w:id="37" w:name="_Toc166220010"/>
+      <w:bookmarkStart w:id="37" w:name="_Toc167524640"/>
       <w:r>
         <w:t>Specifying a dirty set when popping elements from a list</w:t>
       </w:r>
@@ -10343,7 +10550,7 @@
       <w:pPr>
         <w:pStyle w:val="Heading2"/>
       </w:pPr>
-      <w:bookmarkStart w:id="38" w:name="_Toc166220011"/>
+      <w:bookmarkStart w:id="38" w:name="_Toc167524641"/>
       <w:r>
         <w:t>Interrogating dirty sets</w:t>
       </w:r>
@@ -10726,7 +10933,7 @@
       <w:pPr>
         <w:pStyle w:val="Heading2"/>
       </w:pPr>
-      <w:bookmarkStart w:id="39" w:name="_Toc166220012"/>
+      <w:bookmarkStart w:id="39" w:name="_Toc167524642"/>
       <w:r>
         <w:t>Concurrent processing of lists in the dirty set</w:t>
       </w:r>
@@ -10741,11 +10948,84 @@
       <w:pPr>
         <w:pStyle w:val="Heading2"/>
       </w:pPr>
-      <w:bookmarkStart w:id="40" w:name="_Toc166220013"/>
+      <w:bookmarkStart w:id="40" w:name="_Toc167524643"/>
+      <w:r>
+        <w:t>Dirty List locking (V2.3+)</w:t>
+      </w:r>
+      <w:bookmarkEnd w:id="40"/>
+    </w:p>
+    <w:p>
+      <w:r>
+        <w:t>If the behavior of returning the same dirty keys to consumers is not desirable then a lease time can be specified on the Fetch</w:t>
+      </w:r>
+    </w:p>
+    <w:p>
+      <w:pPr>
+        <w:pStyle w:val="Code"/>
+      </w:pPr>
+      <w:r>
+        <w:tab/>
+      </w:r>
+      <w:r>
+        <w:tab/>
+        <w:t xml:space="preserve">FetchJobsFromAllDirtyListsJob&lt;K, V&gt; job = </w:t>
+      </w:r>
+    </w:p>
+    <w:p>
+      <w:pPr>
+        <w:pStyle w:val="Code"/>
+        <w:ind w:left="1440" w:firstLine="720"/>
+      </w:pPr>
+      <w:r>
+        <w:rPr>
+          <w:b/>
+          <w:bCs/>
+          <w:color w:val="7F0055"/>
+        </w:rPr>
+        <w:t>new</w:t>
+      </w:r>
+      <w:r>
+        <w:t xml:space="preserve"> FetchJobsFromAllDirtyListsJob&lt;K, V&gt;(</w:t>
+      </w:r>
+    </w:p>
+    <w:p>
+      <w:pPr>
+        <w:pStyle w:val="Code"/>
+        <w:ind w:left="2880"/>
+      </w:pPr>
+      <w:r>
+        <w:t>ogClient, listHeadMapName, dirtyKey);</w:t>
+      </w:r>
+    </w:p>
+    <w:p>
+      <w:pPr>
+        <w:pStyle w:val="Code"/>
+      </w:pPr>
+      <w:r>
+        <w:tab/>
+      </w:r>
+      <w:r>
+        <w:tab/>
+        <w:t>job.setLeaseTimeMS(leaseTimeMS);</w:t>
+      </w:r>
+    </w:p>
+    <w:p>
+      <w:r>
+        <w:t>You can see the setLeaseTimeMS allows the period to be specified in milliseconds. A client that receives a list key will have the use of that key exclusively for a period measured in the lease time from when the key was returned to the client.</w:t>
+      </w:r>
+      <w:r>
+        <w:t xml:space="preserve"> This avoids multiple clients or threads each running their own FetchJobFromAllDirtyListJobs instance from competing for the same set of returned dirty keys. Each key will now be returned to at most one client at a time. If that client does not consume the elements of that list within the lease period then other clients can have the key returned to them. Removing all the elements from a list cancels the lock.</w:t>
+      </w:r>
+    </w:p>
+    <w:p>
+      <w:pPr>
+        <w:pStyle w:val="Heading2"/>
+      </w:pPr>
+      <w:bookmarkStart w:id="41" w:name="_Toc167524644"/>
       <w:r>
         <w:t>Multiple dirty keys for advanced applications</w:t>
       </w:r>
-      <w:bookmarkEnd w:id="40"/>
+      <w:bookmarkEnd w:id="41"/>
     </w:p>
     <w:p>
       <w:r>
@@ -10907,11 +11187,11 @@
       <w:pPr>
         <w:pStyle w:val="Heading1"/>
       </w:pPr>
-      <w:bookmarkStart w:id="41" w:name="_Toc166220014"/>
+      <w:bookmarkStart w:id="42" w:name="_Toc167524645"/>
       <w:r>
         <w:t>Restarting large grids quickly during maintenance windows</w:t>
       </w:r>
-      <w:bookmarkEnd w:id="41"/>
+      <w:bookmarkEnd w:id="42"/>
     </w:p>
     <w:p>
       <w:r>
@@ -10932,11 +11212,11 @@
       <w:pPr>
         <w:pStyle w:val="Heading2"/>
       </w:pPr>
-      <w:bookmarkStart w:id="42" w:name="_Toc166220015"/>
+      <w:bookmarkStart w:id="43" w:name="_Toc167524646"/>
       <w:r>
         <w:t>Configuration</w:t>
       </w:r>
-      <w:bookmarkEnd w:id="42"/>
+      <w:bookmarkEnd w:id="43"/>
     </w:p>
     <w:p>
       <w:r>
@@ -11391,11 +11671,11 @@
       <w:pPr>
         <w:pStyle w:val="Heading2"/>
       </w:pPr>
-      <w:bookmarkStart w:id="43" w:name="_Toc166220016"/>
+      <w:bookmarkStart w:id="44" w:name="_Toc167524647"/>
       <w:r>
         <w:t>Snap shot format</w:t>
       </w:r>
-      <w:bookmarkEnd w:id="43"/>
+      <w:bookmarkEnd w:id="44"/>
     </w:p>
     <w:p>
       <w:r>
@@ -11467,11 +11747,11 @@
       <w:pPr>
         <w:pStyle w:val="Heading2"/>
       </w:pPr>
-      <w:bookmarkStart w:id="44" w:name="_Toc166220017"/>
+      <w:bookmarkStart w:id="45" w:name="_Toc167524648"/>
       <w:r>
         <w:t>Writing a snapshot of a single Map</w:t>
       </w:r>
-      <w:bookmarkEnd w:id="44"/>
+      <w:bookmarkEnd w:id="45"/>
     </w:p>
     <w:p>
       <w:r>
@@ -11537,11 +11817,11 @@
       <w:pPr>
         <w:pStyle w:val="Heading2"/>
       </w:pPr>
-      <w:bookmarkStart w:id="45" w:name="_Toc166220018"/>
+      <w:bookmarkStart w:id="46" w:name="_Toc167524649"/>
       <w:r>
         <w:t>Restoring a snapshot of a single Map</w:t>
       </w:r>
-      <w:bookmarkEnd w:id="45"/>
+      <w:bookmarkEnd w:id="46"/>
     </w:p>
     <w:p>
       <w:r>
@@ -11714,27 +11994,14 @@
       <w:tab/>
       <w:t xml:space="preserve">Date: </w:t>
     </w:r>
-    <w:r>
-      <w:fldChar w:fldCharType="begin"/>
-    </w:r>
-    <w:r>
-      <w:instrText xml:space="preserve"> SAVEDATE  \* MERGEFORMAT </w:instrText>
-    </w:r>
-    <w:r>
-      <w:fldChar w:fldCharType="separate"/>
-    </w:r>
-    <w:r>
-      <w:rPr>
-        <w:noProof/>
-      </w:rPr>
-      <w:t>5/5/11 1:04 PM</w:t>
-    </w:r>
-    <w:r>
-      <w:rPr>
-        <w:noProof/>
-      </w:rPr>
-      <w:fldChar w:fldCharType="end"/>
-    </w:r>
+    <w:fldSimple w:instr=" SAVEDATE  \* MERGEFORMAT ">
+      <w:r>
+        <w:rPr>
+          <w:noProof/>
+        </w:rPr>
+        <w:t>5/20/11 3:28 PM</w:t>
+      </w:r>
+    </w:fldSimple>
   </w:p>
 </w:ftr>
 </file>
@@ -11856,27 +12123,14 @@
     <w:r>
       <w:t>/</w:t>
     </w:r>
-    <w:r>
-      <w:fldChar w:fldCharType="begin"/>
-    </w:r>
-    <w:r>
-      <w:instrText xml:space="preserve"> NUMPAGES  \* MERGEFORMAT </w:instrText>
-    </w:r>
-    <w:r>
-      <w:fldChar w:fldCharType="separate"/>
-    </w:r>
-    <w:r>
-      <w:rPr>
-        <w:noProof/>
-      </w:rPr>
-      <w:t>2</w:t>
-    </w:r>
-    <w:r>
-      <w:rPr>
-        <w:noProof/>
-      </w:rPr>
-      <w:fldChar w:fldCharType="end"/>
-    </w:r>
+    <w:fldSimple w:instr=" NUMPAGES  \* MERGEFORMAT ">
+      <w:r>
+        <w:rPr>
+          <w:noProof/>
+        </w:rPr>
+        <w:t>1</w:t>
+      </w:r>
+    </w:fldSimple>
   </w:p>
 </w:hdr>
 </file>

</xml_diff>